<commit_message>
removed the random sleep timer
</commit_message>
<xml_diff>
--- a/Report.docx
+++ b/Report.docx
@@ -820,13 +820,21 @@
           <w:tcPr>
             <w:tcW w:w="1811" w:type="dxa"/>
           </w:tcPr>
-          <w:p/>
-        </w:tc>
-        <w:tc>
-          <w:tcPr>
-            <w:tcW w:w="1811" w:type="dxa"/>
-          </w:tcPr>
-          <w:p/>
+          <w:p>
+            <w:r>
+              <w:t>22/11/22</w:t>
+            </w:r>
+          </w:p>
+        </w:tc>
+        <w:tc>
+          <w:tcPr>
+            <w:tcW w:w="1811" w:type="dxa"/>
+          </w:tcPr>
+          <w:p>
+            <w:r>
+              <w:t>10:30</w:t>
+            </w:r>
+          </w:p>
         </w:tc>
         <w:tc>
           <w:tcPr>
@@ -1337,102 +1345,84 @@
     <w:p>
       <w:pPr>
         <w:rPr>
-          <w:b/>
-          <w:bCs/>
-          <w:u w:val="single"/>
-        </w:rPr>
-      </w:pPr>
-    </w:p>
-    <w:p>
-      <w:pPr>
-        <w:rPr>
-          <w:b/>
-          <w:bCs/>
-          <w:u w:val="single"/>
-        </w:rPr>
-      </w:pPr>
-    </w:p>
-    <w:p>
-      <w:pPr>
-        <w:rPr>
-          <w:b/>
-          <w:bCs/>
-          <w:u w:val="single"/>
-        </w:rPr>
-      </w:pPr>
-    </w:p>
-    <w:p>
-      <w:pPr>
-        <w:rPr>
-          <w:b/>
-          <w:bCs/>
-          <w:u w:val="single"/>
-        </w:rPr>
-      </w:pPr>
-    </w:p>
-    <w:p>
-      <w:pPr>
-        <w:rPr>
-          <w:b/>
-          <w:bCs/>
-          <w:u w:val="single"/>
-        </w:rPr>
-      </w:pPr>
-    </w:p>
-    <w:p>
-      <w:pPr>
-        <w:rPr>
-          <w:b/>
-          <w:bCs/>
-          <w:u w:val="single"/>
-        </w:rPr>
-      </w:pPr>
-    </w:p>
-    <w:p>
-      <w:pPr>
-        <w:rPr>
-          <w:b/>
-          <w:bCs/>
-          <w:u w:val="single"/>
-        </w:rPr>
-      </w:pPr>
-    </w:p>
-    <w:p>
-      <w:pPr>
-        <w:rPr>
-          <w:b/>
-          <w:bCs/>
-          <w:u w:val="single"/>
-        </w:rPr>
-      </w:pPr>
-    </w:p>
-    <w:p>
-      <w:pPr>
-        <w:rPr>
-          <w:b/>
-          <w:bCs/>
-          <w:u w:val="single"/>
-        </w:rPr>
-      </w:pPr>
-    </w:p>
-    <w:p>
-      <w:pPr>
-        <w:rPr>
-          <w:b/>
-          <w:bCs/>
-          <w:u w:val="single"/>
-        </w:rPr>
-      </w:pPr>
-    </w:p>
-    <w:p>
-      <w:pPr>
-        <w:rPr>
-          <w:b/>
-          <w:bCs/>
-          <w:u w:val="single"/>
-        </w:rPr>
-      </w:pPr>
-    </w:p>
+          <w:u w:val="single"/>
+        </w:rPr>
+      </w:pPr>
+      <w:r>
+        <w:rPr>
+          <w:u w:val="single"/>
+        </w:rPr>
+        <w:t>Access Modifiers</w:t>
+      </w:r>
+    </w:p>
+    <w:p>
+      <w:pPr>
+        <w:pStyle w:val="ListParagraph"/>
+        <w:numPr>
+          <w:ilvl w:val="0"/>
+          <w:numId w:val="12"/>
+        </w:numPr>
+      </w:pPr>
+      <w:r>
+        <w:t>We decided to make all instance variables private as a standard, and use the protected modifier for the instance variables in CardHolder</w:t>
+      </w:r>
+      <w:r>
+        <w:t>, to allow the use of them in CardDeck and Player methods.</w:t>
+      </w:r>
+    </w:p>
+    <w:p>
+      <w:pPr>
+        <w:rPr>
+          <w:u w:val="single"/>
+        </w:rPr>
+      </w:pPr>
+      <w:r>
+        <w:rPr>
+          <w:u w:val="single"/>
+        </w:rPr>
+        <w:t>Atomic Methods</w:t>
+      </w:r>
+    </w:p>
+    <w:p>
+      <w:pPr>
+        <w:pStyle w:val="ListParagraph"/>
+        <w:numPr>
+          <w:ilvl w:val="0"/>
+          <w:numId w:val="12"/>
+        </w:numPr>
+      </w:pPr>
+      <w:r>
+        <w:t>To ensure the program was easy to develop, we made sure each action which consists of multiple smaller actions was split into multiple methods.</w:t>
+      </w:r>
+    </w:p>
+    <w:p>
+      <w:pPr>
+        <w:pStyle w:val="ListParagraph"/>
+        <w:numPr>
+          <w:ilvl w:val="0"/>
+          <w:numId w:val="12"/>
+        </w:numPr>
+      </w:pPr>
+      <w:r>
+        <w:t xml:space="preserve">For example, the handleWin and informPlayers methods could be merged, however </w:t>
+      </w:r>
+      <w:r>
+        <w:t>it is easier to read and maintain when they are separated.</w:t>
+      </w:r>
+    </w:p>
+    <w:p>
+      <w:pPr>
+        <w:pStyle w:val="ListParagraph"/>
+        <w:numPr>
+          <w:ilvl w:val="0"/>
+          <w:numId w:val="12"/>
+        </w:numPr>
+      </w:pPr>
+      <w:r>
+        <w:t>Another example is the run and takeTurn methods – while run could be one large method containing the entirety of takeTurn, the code is much more readable when they are two separate methods.</w:t>
+      </w:r>
+    </w:p>
+    <w:p/>
     <w:p>
       <w:pPr>
         <w:rPr>
@@ -1542,6 +1532,36 @@
           <w:u w:val="single"/>
         </w:rPr>
         <w:t>CardGame Testing</w:t>
+      </w:r>
+    </w:p>
+    <w:p>
+      <w:pPr>
+        <w:pStyle w:val="ListParagraph"/>
+        <w:numPr>
+          <w:ilvl w:val="0"/>
+          <w:numId w:val="8"/>
+        </w:numPr>
+        <w:rPr>
+          <w:u w:val="single"/>
+        </w:rPr>
+      </w:pPr>
+      <w:r>
+        <w:t>These tests were done with the Thread.sleep in the Player class set to a random time (up to 1000 ms), to ensure the program is threadsafe.</w:t>
+      </w:r>
+    </w:p>
+    <w:p>
+      <w:pPr>
+        <w:pStyle w:val="ListParagraph"/>
+        <w:numPr>
+          <w:ilvl w:val="0"/>
+          <w:numId w:val="8"/>
+        </w:numPr>
+        <w:rPr>
+          <w:u w:val="single"/>
+        </w:rPr>
+      </w:pPr>
+      <w:r>
+        <w:t>As a result, some decks would end up with more cards in than others during and after the game, as some threads were faster than others.</w:t>
       </w:r>
     </w:p>
     <w:p>
@@ -1637,7 +1657,11 @@
           <w:tcPr>
             <w:tcW w:w="2254" w:type="dxa"/>
           </w:tcPr>
-          <w:p/>
+          <w:p>
+            <w:r>
+              <w:t>The next input is requested: the input file for the pack.</w:t>
+            </w:r>
+          </w:p>
         </w:tc>
         <w:tc>
           <w:tcPr>
@@ -1707,6 +1731,99 @@
               <w:t>(Number of players must be normal)</w:t>
             </w:r>
           </w:p>
+          <w:p/>
+          <w:p>
+            <w:r>
+              <w:t>(4 players)</w:t>
+            </w:r>
+          </w:p>
+          <w:p/>
+          <w:p>
+            <w:r>
+              <w:t>Normal 1.txt</w:t>
+            </w:r>
+          </w:p>
+          <w:p/>
+          <w:p>
+            <w:r>
+              <w:t>(Generated by PackGenerator)</w:t>
+            </w:r>
+          </w:p>
+          <w:p/>
+          <w:p>
+            <w:r>
+              <w:lastRenderedPageBreak/>
+              <w:t>Trial 1:</w:t>
+            </w:r>
+          </w:p>
+          <w:p>
+            <w:r>
+              <w:t>Works as expected</w:t>
+            </w:r>
+          </w:p>
+          <w:p>
+            <w:r>
+              <w:t>Player 4 wins</w:t>
+            </w:r>
+          </w:p>
+          <w:p/>
+          <w:p>
+            <w:r>
+              <w:t>Trial 2:</w:t>
+            </w:r>
+          </w:p>
+          <w:p>
+            <w:r>
+              <w:t>Works as expected</w:t>
+            </w:r>
+          </w:p>
+          <w:p>
+            <w:r>
+              <w:t>Player 2 wins</w:t>
+            </w:r>
+          </w:p>
+          <w:p/>
+          <w:p>
+            <w:r>
+              <w:t>(10 players)</w:t>
+            </w:r>
+          </w:p>
+          <w:p/>
+          <w:p>
+            <w:r>
+              <w:t>Normal 1.txt</w:t>
+            </w:r>
+          </w:p>
+          <w:p/>
+          <w:p>
+            <w:r>
+              <w:t>(Generated by PackGenerator)</w:t>
+            </w:r>
+          </w:p>
+          <w:p/>
+          <w:p>
+            <w:r>
+              <w:t>Trial 1:</w:t>
+            </w:r>
+          </w:p>
+          <w:p>
+            <w:r>
+              <w:t>Works as expected</w:t>
+            </w:r>
+          </w:p>
+          <w:p>
+            <w:r>
+              <w:t>Player 8 wins</w:t>
+            </w:r>
+          </w:p>
+          <w:p/>
+          <w:p>
+            <w:r>
+              <w:t>Trial 2:</w:t>
+            </w:r>
+          </w:p>
+          <w:p/>
+          <w:p/>
         </w:tc>
         <w:tc>
           <w:tcPr>
@@ -1714,6 +1831,7 @@
           </w:tcPr>
           <w:p>
             <w:r>
+              <w:lastRenderedPageBreak/>
               <w:t>(Number of Players must be normal)</w:t>
             </w:r>
           </w:p>
@@ -1736,11 +1854,11 @@
           </w:p>
           <w:p>
             <w:r>
-              <w:t xml:space="preserve">Initially, this caused the program to break, as the winning check only checked for 4 of the same card – they didn’t need to be the </w:t>
+              <w:t xml:space="preserve">Initially, this caused the program to break, as the winning check </w:t>
             </w:r>
             <w:r>
               <w:lastRenderedPageBreak/>
-              <w:t>preferred denomination.</w:t>
+              <w:t>only checked for 4 of the same card – they didn’t need to be the preferred denomination.</w:t>
             </w:r>
           </w:p>
           <w:p/>
@@ -1877,7 +1995,6 @@
           </w:p>
           <w:p>
             <w:r>
-              <w:lastRenderedPageBreak/>
               <w:t>“Invalid pack file length.”</w:t>
             </w:r>
           </w:p>
@@ -1981,88 +2098,35 @@
               <w:t xml:space="preserve"> </w:t>
             </w:r>
           </w:p>
-        </w:tc>
-      </w:tr>
-      <w:tr>
-        <w:tc>
-          <w:tcPr>
-            <w:tcW w:w="2254" w:type="dxa"/>
-          </w:tcPr>
-          <w:p/>
-        </w:tc>
-        <w:tc>
-          <w:tcPr>
-            <w:tcW w:w="2254" w:type="dxa"/>
-          </w:tcPr>
-          <w:p/>
-        </w:tc>
-        <w:tc>
-          <w:tcPr>
-            <w:tcW w:w="2254" w:type="dxa"/>
-          </w:tcPr>
-          <w:p/>
-        </w:tc>
-        <w:tc>
-          <w:tcPr>
-            <w:tcW w:w="2254" w:type="dxa"/>
-          </w:tcPr>
-          <w:p/>
-        </w:tc>
-      </w:tr>
-      <w:tr>
-        <w:tc>
-          <w:tcPr>
-            <w:tcW w:w="2254" w:type="dxa"/>
-          </w:tcPr>
-          <w:p/>
-        </w:tc>
-        <w:tc>
-          <w:tcPr>
-            <w:tcW w:w="2254" w:type="dxa"/>
-          </w:tcPr>
-          <w:p/>
-        </w:tc>
-        <w:tc>
-          <w:tcPr>
-            <w:tcW w:w="2254" w:type="dxa"/>
-          </w:tcPr>
-          <w:p/>
-        </w:tc>
-        <w:tc>
-          <w:tcPr>
-            <w:tcW w:w="2254" w:type="dxa"/>
-          </w:tcPr>
-          <w:p/>
-        </w:tc>
-      </w:tr>
-      <w:tr>
-        <w:tc>
-          <w:tcPr>
-            <w:tcW w:w="2254" w:type="dxa"/>
-          </w:tcPr>
-          <w:p/>
-        </w:tc>
-        <w:tc>
-          <w:tcPr>
-            <w:tcW w:w="2254" w:type="dxa"/>
-          </w:tcPr>
-          <w:p/>
-        </w:tc>
-        <w:tc>
-          <w:tcPr>
-            <w:tcW w:w="2254" w:type="dxa"/>
-          </w:tcPr>
-          <w:p/>
-        </w:tc>
-        <w:tc>
-          <w:tcPr>
-            <w:tcW w:w="2254" w:type="dxa"/>
-          </w:tcPr>
-          <w:p/>
         </w:tc>
       </w:tr>
     </w:tbl>
     <w:p/>
+    <w:p>
+      <w:pPr>
+        <w:rPr>
+          <w:u w:val="single"/>
+        </w:rPr>
+      </w:pPr>
+      <w:r>
+        <w:rPr>
+          <w:u w:val="single"/>
+        </w:rPr>
+        <w:t>Other Testing</w:t>
+      </w:r>
+    </w:p>
+    <w:p>
+      <w:pPr>
+        <w:pStyle w:val="ListParagraph"/>
+        <w:numPr>
+          <w:ilvl w:val="0"/>
+          <w:numId w:val="9"/>
+        </w:numPr>
+      </w:pPr>
+      <w:r>
+        <w:t>For the other classes, we used testing suites.</w:t>
+      </w:r>
+    </w:p>
     <w:sectPr>
       <w:pgSz w:w="11906" w:h="16838"/>
       <w:pgMar w:top="1440" w:right="1440" w:bottom="1440" w:left="1440" w:header="708" w:footer="708" w:gutter="0"/>
@@ -2189,6 +2253,119 @@
     </w:lvl>
   </w:abstractNum>
   <w:abstractNum w:abstractNumId="1" w15:restartNumberingAfterBreak="0">
+    <w:nsid w:val="18AC3D77"/>
+    <w:multiLevelType w:val="hybridMultilevel"/>
+    <w:tmpl w:val="5C1616F0"/>
+    <w:lvl w:ilvl="0" w:tplc="08090001">
+      <w:start w:val="1"/>
+      <w:numFmt w:val="bullet"/>
+      <w:lvlText w:val=""/>
+      <w:lvlJc w:val="left"/>
+      <w:pPr>
+        <w:ind w:left="720" w:hanging="360"/>
+      </w:pPr>
+      <w:rPr>
+        <w:rFonts w:ascii="Symbol" w:hAnsi="Symbol" w:hint="default"/>
+      </w:rPr>
+    </w:lvl>
+    <w:lvl w:ilvl="1" w:tplc="08090003" w:tentative="1">
+      <w:start w:val="1"/>
+      <w:numFmt w:val="bullet"/>
+      <w:lvlText w:val="o"/>
+      <w:lvlJc w:val="left"/>
+      <w:pPr>
+        <w:ind w:left="1440" w:hanging="360"/>
+      </w:pPr>
+      <w:rPr>
+        <w:rFonts w:ascii="Courier New" w:hAnsi="Courier New" w:cs="Courier New" w:hint="default"/>
+      </w:rPr>
+    </w:lvl>
+    <w:lvl w:ilvl="2" w:tplc="08090005" w:tentative="1">
+      <w:start w:val="1"/>
+      <w:numFmt w:val="bullet"/>
+      <w:lvlText w:val=""/>
+      <w:lvlJc w:val="left"/>
+      <w:pPr>
+        <w:ind w:left="2160" w:hanging="360"/>
+      </w:pPr>
+      <w:rPr>
+        <w:rFonts w:ascii="Wingdings" w:hAnsi="Wingdings" w:hint="default"/>
+      </w:rPr>
+    </w:lvl>
+    <w:lvl w:ilvl="3" w:tplc="08090001" w:tentative="1">
+      <w:start w:val="1"/>
+      <w:numFmt w:val="bullet"/>
+      <w:lvlText w:val=""/>
+      <w:lvlJc w:val="left"/>
+      <w:pPr>
+        <w:ind w:left="2880" w:hanging="360"/>
+      </w:pPr>
+      <w:rPr>
+        <w:rFonts w:ascii="Symbol" w:hAnsi="Symbol" w:hint="default"/>
+      </w:rPr>
+    </w:lvl>
+    <w:lvl w:ilvl="4" w:tplc="08090003" w:tentative="1">
+      <w:start w:val="1"/>
+      <w:numFmt w:val="bullet"/>
+      <w:lvlText w:val="o"/>
+      <w:lvlJc w:val="left"/>
+      <w:pPr>
+        <w:ind w:left="3600" w:hanging="360"/>
+      </w:pPr>
+      <w:rPr>
+        <w:rFonts w:ascii="Courier New" w:hAnsi="Courier New" w:cs="Courier New" w:hint="default"/>
+      </w:rPr>
+    </w:lvl>
+    <w:lvl w:ilvl="5" w:tplc="08090005" w:tentative="1">
+      <w:start w:val="1"/>
+      <w:numFmt w:val="bullet"/>
+      <w:lvlText w:val=""/>
+      <w:lvlJc w:val="left"/>
+      <w:pPr>
+        <w:ind w:left="4320" w:hanging="360"/>
+      </w:pPr>
+      <w:rPr>
+        <w:rFonts w:ascii="Wingdings" w:hAnsi="Wingdings" w:hint="default"/>
+      </w:rPr>
+    </w:lvl>
+    <w:lvl w:ilvl="6" w:tplc="08090001" w:tentative="1">
+      <w:start w:val="1"/>
+      <w:numFmt w:val="bullet"/>
+      <w:lvlText w:val=""/>
+      <w:lvlJc w:val="left"/>
+      <w:pPr>
+        <w:ind w:left="5040" w:hanging="360"/>
+      </w:pPr>
+      <w:rPr>
+        <w:rFonts w:ascii="Symbol" w:hAnsi="Symbol" w:hint="default"/>
+      </w:rPr>
+    </w:lvl>
+    <w:lvl w:ilvl="7" w:tplc="08090003" w:tentative="1">
+      <w:start w:val="1"/>
+      <w:numFmt w:val="bullet"/>
+      <w:lvlText w:val="o"/>
+      <w:lvlJc w:val="left"/>
+      <w:pPr>
+        <w:ind w:left="5760" w:hanging="360"/>
+      </w:pPr>
+      <w:rPr>
+        <w:rFonts w:ascii="Courier New" w:hAnsi="Courier New" w:cs="Courier New" w:hint="default"/>
+      </w:rPr>
+    </w:lvl>
+    <w:lvl w:ilvl="8" w:tplc="08090005" w:tentative="1">
+      <w:start w:val="1"/>
+      <w:numFmt w:val="bullet"/>
+      <w:lvlText w:val=""/>
+      <w:lvlJc w:val="left"/>
+      <w:pPr>
+        <w:ind w:left="6480" w:hanging="360"/>
+      </w:pPr>
+      <w:rPr>
+        <w:rFonts w:ascii="Wingdings" w:hAnsi="Wingdings" w:hint="default"/>
+      </w:rPr>
+    </w:lvl>
+  </w:abstractNum>
+  <w:abstractNum w:abstractNumId="2" w15:restartNumberingAfterBreak="0">
     <w:nsid w:val="1CAD4DA2"/>
     <w:multiLevelType w:val="hybridMultilevel"/>
     <w:tmpl w:val="07AC942A"/>
@@ -2300,7 +2477,120 @@
       </w:rPr>
     </w:lvl>
   </w:abstractNum>
-  <w:abstractNum w:abstractNumId="2" w15:restartNumberingAfterBreak="0">
+  <w:abstractNum w:abstractNumId="3" w15:restartNumberingAfterBreak="0">
+    <w:nsid w:val="3873573C"/>
+    <w:multiLevelType w:val="hybridMultilevel"/>
+    <w:tmpl w:val="B77802D4"/>
+    <w:lvl w:ilvl="0" w:tplc="08090001">
+      <w:start w:val="1"/>
+      <w:numFmt w:val="bullet"/>
+      <w:lvlText w:val=""/>
+      <w:lvlJc w:val="left"/>
+      <w:pPr>
+        <w:ind w:left="360" w:hanging="360"/>
+      </w:pPr>
+      <w:rPr>
+        <w:rFonts w:ascii="Symbol" w:hAnsi="Symbol" w:hint="default"/>
+      </w:rPr>
+    </w:lvl>
+    <w:lvl w:ilvl="1" w:tplc="08090003" w:tentative="1">
+      <w:start w:val="1"/>
+      <w:numFmt w:val="bullet"/>
+      <w:lvlText w:val="o"/>
+      <w:lvlJc w:val="left"/>
+      <w:pPr>
+        <w:ind w:left="1080" w:hanging="360"/>
+      </w:pPr>
+      <w:rPr>
+        <w:rFonts w:ascii="Courier New" w:hAnsi="Courier New" w:cs="Courier New" w:hint="default"/>
+      </w:rPr>
+    </w:lvl>
+    <w:lvl w:ilvl="2" w:tplc="08090005" w:tentative="1">
+      <w:start w:val="1"/>
+      <w:numFmt w:val="bullet"/>
+      <w:lvlText w:val=""/>
+      <w:lvlJc w:val="left"/>
+      <w:pPr>
+        <w:ind w:left="1800" w:hanging="360"/>
+      </w:pPr>
+      <w:rPr>
+        <w:rFonts w:ascii="Wingdings" w:hAnsi="Wingdings" w:hint="default"/>
+      </w:rPr>
+    </w:lvl>
+    <w:lvl w:ilvl="3" w:tplc="08090001" w:tentative="1">
+      <w:start w:val="1"/>
+      <w:numFmt w:val="bullet"/>
+      <w:lvlText w:val=""/>
+      <w:lvlJc w:val="left"/>
+      <w:pPr>
+        <w:ind w:left="2520" w:hanging="360"/>
+      </w:pPr>
+      <w:rPr>
+        <w:rFonts w:ascii="Symbol" w:hAnsi="Symbol" w:hint="default"/>
+      </w:rPr>
+    </w:lvl>
+    <w:lvl w:ilvl="4" w:tplc="08090003" w:tentative="1">
+      <w:start w:val="1"/>
+      <w:numFmt w:val="bullet"/>
+      <w:lvlText w:val="o"/>
+      <w:lvlJc w:val="left"/>
+      <w:pPr>
+        <w:ind w:left="3240" w:hanging="360"/>
+      </w:pPr>
+      <w:rPr>
+        <w:rFonts w:ascii="Courier New" w:hAnsi="Courier New" w:cs="Courier New" w:hint="default"/>
+      </w:rPr>
+    </w:lvl>
+    <w:lvl w:ilvl="5" w:tplc="08090005" w:tentative="1">
+      <w:start w:val="1"/>
+      <w:numFmt w:val="bullet"/>
+      <w:lvlText w:val=""/>
+      <w:lvlJc w:val="left"/>
+      <w:pPr>
+        <w:ind w:left="3960" w:hanging="360"/>
+      </w:pPr>
+      <w:rPr>
+        <w:rFonts w:ascii="Wingdings" w:hAnsi="Wingdings" w:hint="default"/>
+      </w:rPr>
+    </w:lvl>
+    <w:lvl w:ilvl="6" w:tplc="08090001" w:tentative="1">
+      <w:start w:val="1"/>
+      <w:numFmt w:val="bullet"/>
+      <w:lvlText w:val=""/>
+      <w:lvlJc w:val="left"/>
+      <w:pPr>
+        <w:ind w:left="4680" w:hanging="360"/>
+      </w:pPr>
+      <w:rPr>
+        <w:rFonts w:ascii="Symbol" w:hAnsi="Symbol" w:hint="default"/>
+      </w:rPr>
+    </w:lvl>
+    <w:lvl w:ilvl="7" w:tplc="08090003" w:tentative="1">
+      <w:start w:val="1"/>
+      <w:numFmt w:val="bullet"/>
+      <w:lvlText w:val="o"/>
+      <w:lvlJc w:val="left"/>
+      <w:pPr>
+        <w:ind w:left="5400" w:hanging="360"/>
+      </w:pPr>
+      <w:rPr>
+        <w:rFonts w:ascii="Courier New" w:hAnsi="Courier New" w:cs="Courier New" w:hint="default"/>
+      </w:rPr>
+    </w:lvl>
+    <w:lvl w:ilvl="8" w:tplc="08090005" w:tentative="1">
+      <w:start w:val="1"/>
+      <w:numFmt w:val="bullet"/>
+      <w:lvlText w:val=""/>
+      <w:lvlJc w:val="left"/>
+      <w:pPr>
+        <w:ind w:left="6120" w:hanging="360"/>
+      </w:pPr>
+      <w:rPr>
+        <w:rFonts w:ascii="Wingdings" w:hAnsi="Wingdings" w:hint="default"/>
+      </w:rPr>
+    </w:lvl>
+  </w:abstractNum>
+  <w:abstractNum w:abstractNumId="4" w15:restartNumberingAfterBreak="0">
     <w:nsid w:val="3CD4539A"/>
     <w:multiLevelType w:val="hybridMultilevel"/>
     <w:tmpl w:val="0BD2FCAC"/>
@@ -2413,7 +2703,7 @@
       </w:rPr>
     </w:lvl>
   </w:abstractNum>
-  <w:abstractNum w:abstractNumId="3" w15:restartNumberingAfterBreak="0">
+  <w:abstractNum w:abstractNumId="5" w15:restartNumberingAfterBreak="0">
     <w:nsid w:val="3ED24BC4"/>
     <w:multiLevelType w:val="hybridMultilevel"/>
     <w:tmpl w:val="599A00A6"/>
@@ -2525,7 +2815,7 @@
       </w:rPr>
     </w:lvl>
   </w:abstractNum>
-  <w:abstractNum w:abstractNumId="4" w15:restartNumberingAfterBreak="0">
+  <w:abstractNum w:abstractNumId="6" w15:restartNumberingAfterBreak="0">
     <w:nsid w:val="41A172AB"/>
     <w:multiLevelType w:val="hybridMultilevel"/>
     <w:tmpl w:val="BD949044"/>
@@ -2638,7 +2928,119 @@
       </w:rPr>
     </w:lvl>
   </w:abstractNum>
-  <w:abstractNum w:abstractNumId="5" w15:restartNumberingAfterBreak="0">
+  <w:abstractNum w:abstractNumId="7" w15:restartNumberingAfterBreak="0">
+    <w:nsid w:val="4A783321"/>
+    <w:multiLevelType w:val="hybridMultilevel"/>
+    <w:tmpl w:val="60169BB4"/>
+    <w:lvl w:ilvl="0" w:tplc="BE043D8A">
+      <w:numFmt w:val="bullet"/>
+      <w:lvlText w:val="-"/>
+      <w:lvlJc w:val="left"/>
+      <w:pPr>
+        <w:ind w:left="720" w:hanging="360"/>
+      </w:pPr>
+      <w:rPr>
+        <w:rFonts w:ascii="Calibri" w:eastAsiaTheme="minorHAnsi" w:hAnsi="Calibri" w:cs="Calibri" w:hint="default"/>
+      </w:rPr>
+    </w:lvl>
+    <w:lvl w:ilvl="1" w:tplc="08090003" w:tentative="1">
+      <w:start w:val="1"/>
+      <w:numFmt w:val="bullet"/>
+      <w:lvlText w:val="o"/>
+      <w:lvlJc w:val="left"/>
+      <w:pPr>
+        <w:ind w:left="1440" w:hanging="360"/>
+      </w:pPr>
+      <w:rPr>
+        <w:rFonts w:ascii="Courier New" w:hAnsi="Courier New" w:cs="Courier New" w:hint="default"/>
+      </w:rPr>
+    </w:lvl>
+    <w:lvl w:ilvl="2" w:tplc="08090005" w:tentative="1">
+      <w:start w:val="1"/>
+      <w:numFmt w:val="bullet"/>
+      <w:lvlText w:val=""/>
+      <w:lvlJc w:val="left"/>
+      <w:pPr>
+        <w:ind w:left="2160" w:hanging="360"/>
+      </w:pPr>
+      <w:rPr>
+        <w:rFonts w:ascii="Wingdings" w:hAnsi="Wingdings" w:hint="default"/>
+      </w:rPr>
+    </w:lvl>
+    <w:lvl w:ilvl="3" w:tplc="08090001" w:tentative="1">
+      <w:start w:val="1"/>
+      <w:numFmt w:val="bullet"/>
+      <w:lvlText w:val=""/>
+      <w:lvlJc w:val="left"/>
+      <w:pPr>
+        <w:ind w:left="2880" w:hanging="360"/>
+      </w:pPr>
+      <w:rPr>
+        <w:rFonts w:ascii="Symbol" w:hAnsi="Symbol" w:hint="default"/>
+      </w:rPr>
+    </w:lvl>
+    <w:lvl w:ilvl="4" w:tplc="08090003" w:tentative="1">
+      <w:start w:val="1"/>
+      <w:numFmt w:val="bullet"/>
+      <w:lvlText w:val="o"/>
+      <w:lvlJc w:val="left"/>
+      <w:pPr>
+        <w:ind w:left="3600" w:hanging="360"/>
+      </w:pPr>
+      <w:rPr>
+        <w:rFonts w:ascii="Courier New" w:hAnsi="Courier New" w:cs="Courier New" w:hint="default"/>
+      </w:rPr>
+    </w:lvl>
+    <w:lvl w:ilvl="5" w:tplc="08090005" w:tentative="1">
+      <w:start w:val="1"/>
+      <w:numFmt w:val="bullet"/>
+      <w:lvlText w:val=""/>
+      <w:lvlJc w:val="left"/>
+      <w:pPr>
+        <w:ind w:left="4320" w:hanging="360"/>
+      </w:pPr>
+      <w:rPr>
+        <w:rFonts w:ascii="Wingdings" w:hAnsi="Wingdings" w:hint="default"/>
+      </w:rPr>
+    </w:lvl>
+    <w:lvl w:ilvl="6" w:tplc="08090001" w:tentative="1">
+      <w:start w:val="1"/>
+      <w:numFmt w:val="bullet"/>
+      <w:lvlText w:val=""/>
+      <w:lvlJc w:val="left"/>
+      <w:pPr>
+        <w:ind w:left="5040" w:hanging="360"/>
+      </w:pPr>
+      <w:rPr>
+        <w:rFonts w:ascii="Symbol" w:hAnsi="Symbol" w:hint="default"/>
+      </w:rPr>
+    </w:lvl>
+    <w:lvl w:ilvl="7" w:tplc="08090003" w:tentative="1">
+      <w:start w:val="1"/>
+      <w:numFmt w:val="bullet"/>
+      <w:lvlText w:val="o"/>
+      <w:lvlJc w:val="left"/>
+      <w:pPr>
+        <w:ind w:left="5760" w:hanging="360"/>
+      </w:pPr>
+      <w:rPr>
+        <w:rFonts w:ascii="Courier New" w:hAnsi="Courier New" w:cs="Courier New" w:hint="default"/>
+      </w:rPr>
+    </w:lvl>
+    <w:lvl w:ilvl="8" w:tplc="08090005" w:tentative="1">
+      <w:start w:val="1"/>
+      <w:numFmt w:val="bullet"/>
+      <w:lvlText w:val=""/>
+      <w:lvlJc w:val="left"/>
+      <w:pPr>
+        <w:ind w:left="6480" w:hanging="360"/>
+      </w:pPr>
+      <w:rPr>
+        <w:rFonts w:ascii="Wingdings" w:hAnsi="Wingdings" w:hint="default"/>
+      </w:rPr>
+    </w:lvl>
+  </w:abstractNum>
+  <w:abstractNum w:abstractNumId="8" w15:restartNumberingAfterBreak="0">
     <w:nsid w:val="68CF1322"/>
     <w:multiLevelType w:val="hybridMultilevel"/>
     <w:tmpl w:val="6C3E1D9A"/>
@@ -2751,7 +3153,7 @@
       </w:rPr>
     </w:lvl>
   </w:abstractNum>
-  <w:abstractNum w:abstractNumId="6" w15:restartNumberingAfterBreak="0">
+  <w:abstractNum w:abstractNumId="9" w15:restartNumberingAfterBreak="0">
     <w:nsid w:val="72A90AE5"/>
     <w:multiLevelType w:val="hybridMultilevel"/>
     <w:tmpl w:val="60D898B6"/>
@@ -2864,10 +3266,122 @@
       </w:rPr>
     </w:lvl>
   </w:abstractNum>
-  <w:abstractNum w:abstractNumId="7" w15:restartNumberingAfterBreak="0">
+  <w:abstractNum w:abstractNumId="10" w15:restartNumberingAfterBreak="0">
+    <w:nsid w:val="7B4B2E5C"/>
+    <w:multiLevelType w:val="hybridMultilevel"/>
+    <w:tmpl w:val="7EC25B40"/>
+    <w:lvl w:ilvl="0" w:tplc="BE043D8A">
+      <w:numFmt w:val="bullet"/>
+      <w:lvlText w:val="-"/>
+      <w:lvlJc w:val="left"/>
+      <w:pPr>
+        <w:ind w:left="720" w:hanging="360"/>
+      </w:pPr>
+      <w:rPr>
+        <w:rFonts w:ascii="Calibri" w:eastAsiaTheme="minorHAnsi" w:hAnsi="Calibri" w:cs="Calibri" w:hint="default"/>
+      </w:rPr>
+    </w:lvl>
+    <w:lvl w:ilvl="1" w:tplc="08090003" w:tentative="1">
+      <w:start w:val="1"/>
+      <w:numFmt w:val="bullet"/>
+      <w:lvlText w:val="o"/>
+      <w:lvlJc w:val="left"/>
+      <w:pPr>
+        <w:ind w:left="1440" w:hanging="360"/>
+      </w:pPr>
+      <w:rPr>
+        <w:rFonts w:ascii="Courier New" w:hAnsi="Courier New" w:cs="Courier New" w:hint="default"/>
+      </w:rPr>
+    </w:lvl>
+    <w:lvl w:ilvl="2" w:tplc="08090005" w:tentative="1">
+      <w:start w:val="1"/>
+      <w:numFmt w:val="bullet"/>
+      <w:lvlText w:val=""/>
+      <w:lvlJc w:val="left"/>
+      <w:pPr>
+        <w:ind w:left="2160" w:hanging="360"/>
+      </w:pPr>
+      <w:rPr>
+        <w:rFonts w:ascii="Wingdings" w:hAnsi="Wingdings" w:hint="default"/>
+      </w:rPr>
+    </w:lvl>
+    <w:lvl w:ilvl="3" w:tplc="08090001" w:tentative="1">
+      <w:start w:val="1"/>
+      <w:numFmt w:val="bullet"/>
+      <w:lvlText w:val=""/>
+      <w:lvlJc w:val="left"/>
+      <w:pPr>
+        <w:ind w:left="2880" w:hanging="360"/>
+      </w:pPr>
+      <w:rPr>
+        <w:rFonts w:ascii="Symbol" w:hAnsi="Symbol" w:hint="default"/>
+      </w:rPr>
+    </w:lvl>
+    <w:lvl w:ilvl="4" w:tplc="08090003" w:tentative="1">
+      <w:start w:val="1"/>
+      <w:numFmt w:val="bullet"/>
+      <w:lvlText w:val="o"/>
+      <w:lvlJc w:val="left"/>
+      <w:pPr>
+        <w:ind w:left="3600" w:hanging="360"/>
+      </w:pPr>
+      <w:rPr>
+        <w:rFonts w:ascii="Courier New" w:hAnsi="Courier New" w:cs="Courier New" w:hint="default"/>
+      </w:rPr>
+    </w:lvl>
+    <w:lvl w:ilvl="5" w:tplc="08090005" w:tentative="1">
+      <w:start w:val="1"/>
+      <w:numFmt w:val="bullet"/>
+      <w:lvlText w:val=""/>
+      <w:lvlJc w:val="left"/>
+      <w:pPr>
+        <w:ind w:left="4320" w:hanging="360"/>
+      </w:pPr>
+      <w:rPr>
+        <w:rFonts w:ascii="Wingdings" w:hAnsi="Wingdings" w:hint="default"/>
+      </w:rPr>
+    </w:lvl>
+    <w:lvl w:ilvl="6" w:tplc="08090001" w:tentative="1">
+      <w:start w:val="1"/>
+      <w:numFmt w:val="bullet"/>
+      <w:lvlText w:val=""/>
+      <w:lvlJc w:val="left"/>
+      <w:pPr>
+        <w:ind w:left="5040" w:hanging="360"/>
+      </w:pPr>
+      <w:rPr>
+        <w:rFonts w:ascii="Symbol" w:hAnsi="Symbol" w:hint="default"/>
+      </w:rPr>
+    </w:lvl>
+    <w:lvl w:ilvl="7" w:tplc="08090003" w:tentative="1">
+      <w:start w:val="1"/>
+      <w:numFmt w:val="bullet"/>
+      <w:lvlText w:val="o"/>
+      <w:lvlJc w:val="left"/>
+      <w:pPr>
+        <w:ind w:left="5760" w:hanging="360"/>
+      </w:pPr>
+      <w:rPr>
+        <w:rFonts w:ascii="Courier New" w:hAnsi="Courier New" w:cs="Courier New" w:hint="default"/>
+      </w:rPr>
+    </w:lvl>
+    <w:lvl w:ilvl="8" w:tplc="08090005" w:tentative="1">
+      <w:start w:val="1"/>
+      <w:numFmt w:val="bullet"/>
+      <w:lvlText w:val=""/>
+      <w:lvlJc w:val="left"/>
+      <w:pPr>
+        <w:ind w:left="6480" w:hanging="360"/>
+      </w:pPr>
+      <w:rPr>
+        <w:rFonts w:ascii="Wingdings" w:hAnsi="Wingdings" w:hint="default"/>
+      </w:rPr>
+    </w:lvl>
+  </w:abstractNum>
+  <w:abstractNum w:abstractNumId="11" w15:restartNumberingAfterBreak="0">
     <w:nsid w:val="7E2075F0"/>
     <w:multiLevelType w:val="hybridMultilevel"/>
-    <w:tmpl w:val="AEFEEE50"/>
+    <w:tmpl w:val="C8028C88"/>
     <w:lvl w:ilvl="0" w:tplc="BE043D8A">
       <w:numFmt w:val="bullet"/>
       <w:lvlText w:val="-"/>
@@ -2977,28 +3491,40 @@
     </w:lvl>
   </w:abstractNum>
   <w:num w:numId="1" w16cid:durableId="2062167182">
-    <w:abstractNumId w:val="6"/>
+    <w:abstractNumId w:val="9"/>
   </w:num>
   <w:num w:numId="2" w16cid:durableId="221723627">
-    <w:abstractNumId w:val="5"/>
+    <w:abstractNumId w:val="8"/>
   </w:num>
   <w:num w:numId="3" w16cid:durableId="1744373287">
-    <w:abstractNumId w:val="2"/>
+    <w:abstractNumId w:val="4"/>
   </w:num>
   <w:num w:numId="4" w16cid:durableId="1870290970">
     <w:abstractNumId w:val="0"/>
   </w:num>
   <w:num w:numId="5" w16cid:durableId="1249196323">
-    <w:abstractNumId w:val="4"/>
+    <w:abstractNumId w:val="6"/>
   </w:num>
   <w:num w:numId="6" w16cid:durableId="171190440">
+    <w:abstractNumId w:val="5"/>
+  </w:num>
+  <w:num w:numId="7" w16cid:durableId="682050638">
+    <w:abstractNumId w:val="2"/>
+  </w:num>
+  <w:num w:numId="8" w16cid:durableId="57360084">
+    <w:abstractNumId w:val="11"/>
+  </w:num>
+  <w:num w:numId="9" w16cid:durableId="801118108">
+    <w:abstractNumId w:val="10"/>
+  </w:num>
+  <w:num w:numId="10" w16cid:durableId="153693288">
+    <w:abstractNumId w:val="7"/>
+  </w:num>
+  <w:num w:numId="11" w16cid:durableId="1236237885">
     <w:abstractNumId w:val="3"/>
   </w:num>
-  <w:num w:numId="7" w16cid:durableId="682050638">
+  <w:num w:numId="12" w16cid:durableId="1581521114">
     <w:abstractNumId w:val="1"/>
-  </w:num>
-  <w:num w:numId="8" w16cid:durableId="57360084">
-    <w:abstractNumId w:val="7"/>
   </w:num>
 </w:numbering>
 </file>
@@ -3754,4 +4280,16 @@
     </a:ext>
   </a:extLst>
 </a:theme>
+</file>
+
+<file path=customXml/item1.xml><?xml version="1.0" encoding="utf-8"?>
+<b:Sources xmlns:b="http://schemas.openxmlformats.org/officeDocument/2006/bibliography" xmlns="http://schemas.openxmlformats.org/officeDocument/2006/bibliography" SelectedStyle="\APASixthEditionOfficeOnline.xsl" StyleName="APA" Version="6"/>
+</file>
+
+<file path=customXml/itemProps1.xml><?xml version="1.0" encoding="utf-8"?>
+<ds:datastoreItem xmlns:ds="http://schemas.openxmlformats.org/officeDocument/2006/customXml" ds:itemID="{2757D2AD-7400-4752-A4DE-06CA6F9C320F}">
+  <ds:schemaRefs>
+    <ds:schemaRef ds:uri="http://schemas.openxmlformats.org/officeDocument/2006/bibliography"/>
+  </ds:schemaRefs>
+</ds:datastoreItem>
 </file>
</xml_diff>

<commit_message>
added checklist to report
</commit_message>
<xml_diff>
--- a/Report.docx
+++ b/Report.docx
@@ -355,7 +355,23 @@
           <w:u w:val="single"/>
         </w:rPr>
         <w:lastRenderedPageBreak/>
-        <w:t>Development log</w:t>
+        <w:t xml:space="preserve">Development </w:t>
+      </w:r>
+      <w:r>
+        <w:rPr>
+          <w:b/>
+          <w:bCs/>
+          <w:u w:val="single"/>
+        </w:rPr>
+        <w:t>L</w:t>
+      </w:r>
+      <w:r>
+        <w:rPr>
+          <w:b/>
+          <w:bCs/>
+          <w:u w:val="single"/>
+        </w:rPr>
+        <w:t>og</w:t>
       </w:r>
     </w:p>
     <w:tbl>
@@ -930,31 +946,51 @@
           <w:tcPr>
             <w:tcW w:w="1811" w:type="dxa"/>
           </w:tcPr>
-          <w:p/>
+          <w:p>
+            <w:r>
+              <w:t>22/11/22</w:t>
+            </w:r>
+          </w:p>
         </w:tc>
         <w:tc>
           <w:tcPr>
             <w:tcW w:w="1811" w:type="dxa"/>
           </w:tcPr>
-          <w:p/>
+          <w:p>
+            <w:r>
+              <w:t>13:30</w:t>
+            </w:r>
+          </w:p>
         </w:tc>
         <w:tc>
           <w:tcPr>
             <w:tcW w:w="1811" w:type="dxa"/>
           </w:tcPr>
-          <w:p/>
+          <w:p>
+            <w:r>
+              <w:t>1h 30</w:t>
+            </w:r>
+          </w:p>
         </w:tc>
         <w:tc>
           <w:tcPr>
             <w:tcW w:w="1811" w:type="dxa"/>
           </w:tcPr>
-          <w:p/>
+          <w:p>
+            <w:r>
+              <w:t>Driver</w:t>
+            </w:r>
+          </w:p>
         </w:tc>
         <w:tc>
           <w:tcPr>
             <w:tcW w:w="1813" w:type="dxa"/>
           </w:tcPr>
-          <w:p/>
+          <w:p>
+            <w:r>
+              <w:t>Observer</w:t>
+            </w:r>
+          </w:p>
         </w:tc>
       </w:tr>
       <w:tr>
@@ -965,31 +1001,51 @@
           <w:tcPr>
             <w:tcW w:w="1811" w:type="dxa"/>
           </w:tcPr>
-          <w:p/>
+          <w:p>
+            <w:r>
+              <w:t>22/11/22</w:t>
+            </w:r>
+          </w:p>
         </w:tc>
         <w:tc>
           <w:tcPr>
             <w:tcW w:w="1811" w:type="dxa"/>
           </w:tcPr>
-          <w:p/>
+          <w:p>
+            <w:r>
+              <w:t>15:00</w:t>
+            </w:r>
+          </w:p>
         </w:tc>
         <w:tc>
           <w:tcPr>
             <w:tcW w:w="1811" w:type="dxa"/>
           </w:tcPr>
-          <w:p/>
+          <w:p>
+            <w:r>
+              <w:t>1h 30</w:t>
+            </w:r>
+          </w:p>
         </w:tc>
         <w:tc>
           <w:tcPr>
             <w:tcW w:w="1811" w:type="dxa"/>
           </w:tcPr>
-          <w:p/>
+          <w:p>
+            <w:r>
+              <w:t>Observer</w:t>
+            </w:r>
+          </w:p>
         </w:tc>
         <w:tc>
           <w:tcPr>
             <w:tcW w:w="1813" w:type="dxa"/>
           </w:tcPr>
-          <w:p/>
+          <w:p>
+            <w:r>
+              <w:t>Driver</w:t>
+            </w:r>
+          </w:p>
         </w:tc>
       </w:tr>
     </w:tbl>
@@ -1161,12 +1217,14 @@
           <w:u w:val="single"/>
         </w:rPr>
       </w:pPr>
+      <w:proofErr w:type="spellStart"/>
       <w:r>
         <w:rPr>
           <w:u w:val="single"/>
         </w:rPr>
         <w:t>CardDeck</w:t>
       </w:r>
+      <w:proofErr w:type="spellEnd"/>
     </w:p>
     <w:p>
       <w:pPr>
@@ -1177,7 +1235,15 @@
         </w:numPr>
       </w:pPr>
       <w:r>
-        <w:t>For the decks used in-game, we decided to develop a CardDeck class, which has all the functionality of a real deck.</w:t>
+        <w:t xml:space="preserve">For the decks used in-game, we decided to develop a </w:t>
+      </w:r>
+      <w:proofErr w:type="spellStart"/>
+      <w:r>
+        <w:t>CardDeck</w:t>
+      </w:r>
+      <w:proofErr w:type="spellEnd"/>
+      <w:r>
+        <w:t xml:space="preserve"> class, which has all the functionality of a real deck.</w:t>
       </w:r>
     </w:p>
     <w:p>
@@ -1189,7 +1255,31 @@
         </w:numPr>
       </w:pPr>
       <w:r>
-        <w:t>We realised that decks share much the same functionality as the hand of a player, so took all the common methods of the CardGame and Player classes, and grouped them into the CardHolder class, which is then inherited by CardGame and Player.</w:t>
+        <w:t xml:space="preserve">We realised that decks share much the same functionality as the hand of a player, so took all the common methods of the </w:t>
+      </w:r>
+      <w:proofErr w:type="spellStart"/>
+      <w:r>
+        <w:t>CardGame</w:t>
+      </w:r>
+      <w:proofErr w:type="spellEnd"/>
+      <w:r>
+        <w:t xml:space="preserve"> and Player classes, and grouped them into the </w:t>
+      </w:r>
+      <w:proofErr w:type="spellStart"/>
+      <w:r>
+        <w:t>CardHolder</w:t>
+      </w:r>
+      <w:proofErr w:type="spellEnd"/>
+      <w:r>
+        <w:t xml:space="preserve"> class, which is then inherited by </w:t>
+      </w:r>
+      <w:proofErr w:type="spellStart"/>
+      <w:r>
+        <w:t>CardGame</w:t>
+      </w:r>
+      <w:proofErr w:type="spellEnd"/>
+      <w:r>
+        <w:t xml:space="preserve"> and Player.</w:t>
       </w:r>
     </w:p>
     <w:p>
@@ -1219,6 +1309,7 @@
       <w:r>
         <w:t xml:space="preserve">For the Player class, we decided to provide the instance variables </w:t>
       </w:r>
+      <w:proofErr w:type="spellStart"/>
       <w:r>
         <w:rPr>
           <w:b/>
@@ -1226,6 +1317,7 @@
         </w:rPr>
         <w:t>otherPlayers</w:t>
       </w:r>
+      <w:proofErr w:type="spellEnd"/>
       <w:r>
         <w:t xml:space="preserve"> and </w:t>
       </w:r>
@@ -1238,6 +1330,41 @@
       </w:r>
       <w:r>
         <w:t>, for ease of access.</w:t>
+      </w:r>
+    </w:p>
+    <w:p>
+      <w:pPr>
+        <w:pStyle w:val="ListParagraph"/>
+        <w:numPr>
+          <w:ilvl w:val="0"/>
+          <w:numId w:val="2"/>
+        </w:numPr>
+        <w:rPr>
+          <w:u w:val="single"/>
+        </w:rPr>
+      </w:pPr>
+      <w:r>
+        <w:t xml:space="preserve">We decided to store the two decks the player accesses as </w:t>
+      </w:r>
+      <w:r>
+        <w:rPr>
+          <w:b/>
+          <w:bCs/>
+        </w:rPr>
+        <w:t>left</w:t>
+      </w:r>
+      <w:r>
+        <w:t xml:space="preserve"> and </w:t>
+      </w:r>
+      <w:r>
+        <w:rPr>
+          <w:b/>
+          <w:bCs/>
+        </w:rPr>
+        <w:t>right</w:t>
+      </w:r>
+      <w:r>
+        <w:t>, where the player takes cards from the left deck and discards cards to the right deck.</w:t>
       </w:r>
     </w:p>
     <w:p>
@@ -1262,21 +1389,31 @@
         </w:numPr>
       </w:pPr>
       <w:r>
-        <w:t>The Card class has limited functionality, because all the functionality of any deck is provided by CardDeck, and the functionality of any player hand is provided by Player.</w:t>
-      </w:r>
-    </w:p>
-    <w:p>
-      <w:pPr>
-        <w:rPr>
-          <w:u w:val="single"/>
-        </w:rPr>
-      </w:pPr>
+        <w:t xml:space="preserve">The Card class has limited functionality, because all the functionality of any deck is provided by </w:t>
+      </w:r>
+      <w:proofErr w:type="spellStart"/>
+      <w:r>
+        <w:t>CardDeck</w:t>
+      </w:r>
+      <w:proofErr w:type="spellEnd"/>
+      <w:r>
+        <w:t>, and the functionality of any player hand is provided by Player.</w:t>
+      </w:r>
+    </w:p>
+    <w:p>
+      <w:pPr>
+        <w:rPr>
+          <w:u w:val="single"/>
+        </w:rPr>
+      </w:pPr>
+      <w:proofErr w:type="spellStart"/>
       <w:r>
         <w:rPr>
           <w:u w:val="single"/>
         </w:rPr>
         <w:t>PackGenerator</w:t>
       </w:r>
+      <w:proofErr w:type="spellEnd"/>
     </w:p>
     <w:p>
       <w:pPr>
@@ -1308,12 +1445,14 @@
           <w:u w:val="single"/>
         </w:rPr>
       </w:pPr>
+      <w:proofErr w:type="spellStart"/>
       <w:r>
         <w:rPr>
           <w:u w:val="single"/>
         </w:rPr>
         <w:t>CardGame</w:t>
       </w:r>
+      <w:proofErr w:type="spellEnd"/>
     </w:p>
     <w:p>
       <w:pPr>
@@ -1324,7 +1463,15 @@
         </w:numPr>
       </w:pPr>
       <w:r>
-        <w:t>As specified in the coursework sheet, CardGame is our executable class.</w:t>
+        <w:t xml:space="preserve">As specified in the coursework sheet, </w:t>
+      </w:r>
+      <w:proofErr w:type="spellStart"/>
+      <w:r>
+        <w:t>CardGame</w:t>
+      </w:r>
+      <w:proofErr w:type="spellEnd"/>
+      <w:r>
+        <w:t xml:space="preserve"> is our executable class.</w:t>
       </w:r>
     </w:p>
     <w:p>
@@ -1348,7 +1495,23 @@
         </w:numPr>
       </w:pPr>
       <w:r>
-        <w:t>We also made sure that each individual block was working properly before moving onto the next (e.g. by using print statements to display the contents of an ArrayList)</w:t>
+        <w:t>We also made sure that each individual block was working properly before moving onto the next (</w:t>
+      </w:r>
+      <w:proofErr w:type="gramStart"/>
+      <w:r>
+        <w:t>e.g.</w:t>
+      </w:r>
+      <w:proofErr w:type="gramEnd"/>
+      <w:r>
+        <w:t xml:space="preserve"> by using print statements to display the contents of an </w:t>
+      </w:r>
+      <w:proofErr w:type="spellStart"/>
+      <w:r>
+        <w:t>ArrayList</w:t>
+      </w:r>
+      <w:proofErr w:type="spellEnd"/>
+      <w:r>
+        <w:t>)</w:t>
       </w:r>
     </w:p>
     <w:p/>
@@ -1403,7 +1566,20 @@
         </w:numPr>
       </w:pPr>
       <w:r>
-        <w:t>When a Player wins, handleWin() is called, which in turn calls interrupt() on every thread.</w:t>
+        <w:t xml:space="preserve">When a Player wins, </w:t>
+      </w:r>
+      <w:proofErr w:type="spellStart"/>
+      <w:proofErr w:type="gramStart"/>
+      <w:r>
+        <w:t>handleWin</w:t>
+      </w:r>
+      <w:proofErr w:type="spellEnd"/>
+      <w:r>
+        <w:t>(</w:t>
+      </w:r>
+      <w:proofErr w:type="gramEnd"/>
+      <w:r>
+        <w:t>) is called, which in turn calls interrupt() on every thread.</w:t>
       </w:r>
     </w:p>
     <w:p>
@@ -1434,10 +1610,23 @@
         <w:t>standard and</w:t>
       </w:r>
       <w:r>
-        <w:t xml:space="preserve"> use the protected modifier for the instance variables in CardHolder</w:t>
-      </w:r>
-      <w:r>
-        <w:t>, to allow the use of them in CardDeck and Player methods.</w:t>
+        <w:t xml:space="preserve"> use the protected modifier for the instance variables in </w:t>
+      </w:r>
+      <w:proofErr w:type="spellStart"/>
+      <w:r>
+        <w:t>CardHolder</w:t>
+      </w:r>
+      <w:proofErr w:type="spellEnd"/>
+      <w:r>
+        <w:t xml:space="preserve">, to allow the use of them in </w:t>
+      </w:r>
+      <w:proofErr w:type="spellStart"/>
+      <w:r>
+        <w:t>CardDeck</w:t>
+      </w:r>
+      <w:proofErr w:type="spellEnd"/>
+      <w:r>
+        <w:t xml:space="preserve"> and Player methods.</w:t>
       </w:r>
     </w:p>
     <w:p>
@@ -1462,6 +1651,7 @@
         </w:numPr>
       </w:pPr>
       <w:r>
+        <w:lastRenderedPageBreak/>
         <w:t>To ensure the program was easy to develop, we made sure each action which consists of multiple smaller actions was split into multiple methods.</w:t>
       </w:r>
     </w:p>
@@ -1474,8 +1664,23 @@
         </w:numPr>
       </w:pPr>
       <w:r>
-        <w:lastRenderedPageBreak/>
-        <w:t xml:space="preserve">For example, the handleWin and informPlayers methods could be merged, however </w:t>
+        <w:t xml:space="preserve">For example, the </w:t>
+      </w:r>
+      <w:proofErr w:type="spellStart"/>
+      <w:r>
+        <w:t>handleWin</w:t>
+      </w:r>
+      <w:proofErr w:type="spellEnd"/>
+      <w:r>
+        <w:t xml:space="preserve"> and </w:t>
+      </w:r>
+      <w:proofErr w:type="spellStart"/>
+      <w:r>
+        <w:t>informPlayers</w:t>
+      </w:r>
+      <w:proofErr w:type="spellEnd"/>
+      <w:r>
+        <w:t xml:space="preserve"> methods could be merged, however </w:t>
       </w:r>
       <w:r>
         <w:t>it is easier to read and maintain when they are separated.</w:t>
@@ -1490,7 +1695,68 @@
         </w:numPr>
       </w:pPr>
       <w:r>
-        <w:t>Another example is the run and takeTurn methods – while run could be one large method containing the entirety of takeTurn, the code is much more readable when they are two separate methods.</w:t>
+        <w:t xml:space="preserve">Another example is the run and </w:t>
+      </w:r>
+      <w:proofErr w:type="spellStart"/>
+      <w:r>
+        <w:t>takeTurn</w:t>
+      </w:r>
+      <w:proofErr w:type="spellEnd"/>
+      <w:r>
+        <w:t xml:space="preserve"> methods – while run could be one large method containing the entirety of </w:t>
+      </w:r>
+      <w:proofErr w:type="spellStart"/>
+      <w:r>
+        <w:t>takeTurn</w:t>
+      </w:r>
+      <w:proofErr w:type="spellEnd"/>
+      <w:r>
+        <w:t>, the code is much more readable when they are two separate methods.</w:t>
+      </w:r>
+    </w:p>
+    <w:p>
+      <w:pPr>
+        <w:rPr>
+          <w:u w:val="single"/>
+        </w:rPr>
+      </w:pPr>
+      <w:r>
+        <w:rPr>
+          <w:u w:val="single"/>
+        </w:rPr>
+        <w:t>Synchronisation</w:t>
+      </w:r>
+    </w:p>
+    <w:p>
+      <w:pPr>
+        <w:pStyle w:val="ListParagraph"/>
+        <w:numPr>
+          <w:ilvl w:val="0"/>
+          <w:numId w:val="14"/>
+        </w:numPr>
+      </w:pPr>
+      <w:r>
+        <w:t>We ensured that every method which could impact the object if multiple threads were to use it simultaneously was given the “synchronized” keyword.</w:t>
+      </w:r>
+    </w:p>
+    <w:p>
+      <w:pPr>
+        <w:pStyle w:val="ListParagraph"/>
+        <w:numPr>
+          <w:ilvl w:val="0"/>
+          <w:numId w:val="14"/>
+        </w:numPr>
+      </w:pPr>
+      <w:r>
+        <w:t xml:space="preserve">This was to ensure the program is </w:t>
+      </w:r>
+      <w:proofErr w:type="spellStart"/>
+      <w:r>
+        <w:t>threadsafe</w:t>
+      </w:r>
+      <w:proofErr w:type="spellEnd"/>
+      <w:r>
+        <w:t>.</w:t>
       </w:r>
     </w:p>
     <w:p>
@@ -1525,6 +1791,11 @@
           <w:ilvl w:val="0"/>
           <w:numId w:val="13"/>
         </w:numPr>
+        <w:rPr>
+          <w:rStyle w:val="Hyperlink"/>
+          <w:color w:val="auto"/>
+          <w:u w:val="none"/>
+        </w:rPr>
       </w:pPr>
       <w:r>
         <w:t xml:space="preserve">The repository link: </w:t>
@@ -1537,6 +1808,31 @@
           <w:t>https://github.com/piklman/ecm2414_coursework</w:t>
         </w:r>
       </w:hyperlink>
+    </w:p>
+    <w:p>
+      <w:pPr>
+        <w:rPr>
+          <w:u w:val="single"/>
+        </w:rPr>
+      </w:pPr>
+      <w:r>
+        <w:rPr>
+          <w:u w:val="single"/>
+        </w:rPr>
+        <w:t>Checklist</w:t>
+      </w:r>
+    </w:p>
+    <w:p>
+      <w:pPr>
+        <w:pStyle w:val="ListParagraph"/>
+        <w:numPr>
+          <w:ilvl w:val="0"/>
+          <w:numId w:val="15"/>
+        </w:numPr>
+      </w:pPr>
+      <w:r>
+        <w:t>We used a checklist to plan what to work on next.</w:t>
+      </w:r>
     </w:p>
     <w:p/>
     <w:p/>
@@ -1565,6 +1861,7 @@
     <w:p/>
     <w:p/>
     <w:p/>
+    <w:p/>
     <w:p>
       <w:pPr>
         <w:rPr>
@@ -1597,11 +1894,19 @@
           <w:u w:val="single"/>
         </w:rPr>
       </w:pPr>
-      <w:r>
-        <w:rPr>
-          <w:u w:val="single"/>
-        </w:rPr>
-        <w:t>CardGame Testing</w:t>
+      <w:proofErr w:type="spellStart"/>
+      <w:r>
+        <w:rPr>
+          <w:u w:val="single"/>
+        </w:rPr>
+        <w:t>CardGame</w:t>
+      </w:r>
+      <w:proofErr w:type="spellEnd"/>
+      <w:r>
+        <w:rPr>
+          <w:u w:val="single"/>
+        </w:rPr>
+        <w:t xml:space="preserve"> Testing</w:t>
       </w:r>
     </w:p>
     <w:p>
@@ -1616,7 +1921,31 @@
         </w:rPr>
       </w:pPr>
       <w:r>
-        <w:t>These tests were done with the Thread.sleep in the Player class set to a random time (up to 1000 ms), to ensure the program is threadsafe.</w:t>
+        <w:t xml:space="preserve">These tests were done with the </w:t>
+      </w:r>
+      <w:proofErr w:type="spellStart"/>
+      <w:r>
+        <w:t>Thread.sleep</w:t>
+      </w:r>
+      <w:proofErr w:type="spellEnd"/>
+      <w:r>
+        <w:t xml:space="preserve"> in the Player class set to a random time (up to 1000 </w:t>
+      </w:r>
+      <w:proofErr w:type="spellStart"/>
+      <w:r>
+        <w:t>ms</w:t>
+      </w:r>
+      <w:proofErr w:type="spellEnd"/>
+      <w:r>
+        <w:t xml:space="preserve">), to ensure the program is </w:t>
+      </w:r>
+      <w:proofErr w:type="spellStart"/>
+      <w:r>
+        <w:t>threadsafe</w:t>
+      </w:r>
+      <w:proofErr w:type="spellEnd"/>
+      <w:r>
+        <w:t>.</w:t>
       </w:r>
     </w:p>
     <w:p>
@@ -1759,7 +2088,17 @@
           </w:p>
           <w:p>
             <w:r>
-              <w:t>Initially, the program accepted it; added a if-statement check (&gt;= 0).</w:t>
+              <w:t xml:space="preserve">Initially, the program accepted it; added </w:t>
+            </w:r>
+            <w:proofErr w:type="spellStart"/>
+            <w:proofErr w:type="gramStart"/>
+            <w:r>
+              <w:t>a</w:t>
+            </w:r>
+            <w:proofErr w:type="spellEnd"/>
+            <w:proofErr w:type="gramEnd"/>
+            <w:r>
+              <w:t xml:space="preserve"> if-statement check (&gt;= 0).</w:t>
             </w:r>
           </w:p>
           <w:p/>
@@ -1825,13 +2164,22 @@
           <w:p/>
           <w:p>
             <w:r>
+              <w:lastRenderedPageBreak/>
               <w:t>Normal 1.txt</w:t>
             </w:r>
           </w:p>
           <w:p/>
           <w:p>
             <w:r>
-              <w:t>(Generated by PackGenerator)</w:t>
+              <w:t xml:space="preserve">(Generated by </w:t>
+            </w:r>
+            <w:proofErr w:type="spellStart"/>
+            <w:r>
+              <w:t>PackGenerator</w:t>
+            </w:r>
+            <w:proofErr w:type="spellEnd"/>
+            <w:r>
+              <w:t>)</w:t>
             </w:r>
           </w:p>
           <w:p/>
@@ -1869,7 +2217,6 @@
           <w:p/>
           <w:p>
             <w:r>
-              <w:lastRenderedPageBreak/>
               <w:t>(10 players)</w:t>
             </w:r>
           </w:p>
@@ -1882,7 +2229,15 @@
           <w:p/>
           <w:p>
             <w:r>
-              <w:t>(Generated by PackGenerator)</w:t>
+              <w:t xml:space="preserve">(Generated by </w:t>
+            </w:r>
+            <w:proofErr w:type="spellStart"/>
+            <w:r>
+              <w:t>PackGenerator</w:t>
+            </w:r>
+            <w:proofErr w:type="spellEnd"/>
+            <w:r>
+              <w:t>)</w:t>
             </w:r>
           </w:p>
           <w:p/>
@@ -1939,6 +2294,7 @@
           <w:p/>
           <w:p>
             <w:r>
+              <w:lastRenderedPageBreak/>
               <w:t>Boundary 1.txt</w:t>
             </w:r>
           </w:p>
@@ -1966,7 +2322,15 @@
           </w:p>
           <w:p>
             <w:r>
-              <w:t>player 1 has exited.</w:t>
+              <w:t xml:space="preserve">player 1 has </w:t>
+            </w:r>
+            <w:proofErr w:type="spellStart"/>
+            <w:r>
+              <w:t>exited</w:t>
+            </w:r>
+            <w:proofErr w:type="spellEnd"/>
+            <w:r>
+              <w:t>.</w:t>
             </w:r>
           </w:p>
           <w:p>
@@ -1988,7 +2352,15 @@
           <w:p/>
           <w:p>
             <w:r>
-              <w:t>No deck output; the decks were never populated.</w:t>
+              <w:t xml:space="preserve">No deck </w:t>
+            </w:r>
+            <w:proofErr w:type="gramStart"/>
+            <w:r>
+              <w:t>output;</w:t>
+            </w:r>
+            <w:proofErr w:type="gramEnd"/>
+            <w:r>
+              <w:t xml:space="preserve"> the decks were never populated.</w:t>
             </w:r>
           </w:p>
           <w:p/>
@@ -2016,7 +2388,15 @@
           <w:p/>
           <w:p>
             <w:r>
-              <w:t>No deck output; game doesn’t end.</w:t>
+              <w:t xml:space="preserve">No deck </w:t>
+            </w:r>
+            <w:proofErr w:type="gramStart"/>
+            <w:r>
+              <w:t>output;</w:t>
+            </w:r>
+            <w:proofErr w:type="gramEnd"/>
+            <w:r>
+              <w:t xml:space="preserve"> game doesn’t end.</w:t>
             </w:r>
           </w:p>
           <w:p/>
@@ -2084,6 +2464,7 @@
           <w:p/>
           <w:p>
             <w:r>
+              <w:lastRenderedPageBreak/>
               <w:t>Erroneous 0.txt (Doesn’t exist)</w:t>
             </w:r>
           </w:p>
@@ -2126,7 +2507,6 @@
           </w:p>
           <w:p>
             <w:r>
-              <w:lastRenderedPageBreak/>
               <w:t>(Line 32=’a’; non-integer file row)</w:t>
             </w:r>
           </w:p>
@@ -2228,6 +2608,7 @@
         <w:rPr>
           <w:u w:val="single"/>
         </w:rPr>
+        <w:lastRenderedPageBreak/>
         <w:t>Other Testing</w:t>
       </w:r>
     </w:p>
@@ -2267,6 +2648,119 @@
 <file path=word/numbering.xml><?xml version="1.0" encoding="utf-8"?>
 <w:numbering xmlns:wpc="http://schemas.microsoft.com/office/word/2010/wordprocessingCanvas" xmlns:cx="http://schemas.microsoft.com/office/drawing/2014/chartex" xmlns:cx1="http://schemas.microsoft.com/office/drawing/2015/9/8/chartex" xmlns:cx2="http://schemas.microsoft.com/office/drawing/2015/10/21/chartex" xmlns:cx3="http://schemas.microsoft.com/office/drawing/2016/5/9/chartex" xmlns:cx4="http://schemas.microsoft.com/office/drawing/2016/5/10/chartex" xmlns:cx5="http://schemas.microsoft.com/office/drawing/2016/5/11/chartex" xmlns:cx6="http://schemas.microsoft.com/office/drawing/2016/5/12/chartex" xmlns:cx7="http://schemas.microsoft.com/office/drawing/2016/5/13/chartex" xmlns:cx8="http://schemas.microsoft.com/office/drawing/2016/5/14/chartex" xmlns:mc="http://schemas.openxmlformats.org/markup-compatibility/2006" xmlns:aink="http://schemas.microsoft.com/office/drawing/2016/ink" xmlns:am3d="http://schemas.microsoft.com/office/drawing/2017/model3d" xmlns:o="urn:schemas-microsoft-com:office:office" xmlns:oel="http://schemas.microsoft.com/office/2019/extlst" xmlns:r="http://schemas.openxmlformats.org/officeDocument/2006/relationships" xmlns:m="http://schemas.openxmlformats.org/officeDocument/2006/math" xmlns:v="urn:schemas-microsoft-com:vml" xmlns:wp14="http://schemas.microsoft.com/office/word/2010/wordprocessingDrawing" xmlns:wp="http://schemas.openxmlformats.org/drawingml/2006/wordprocessingDrawing" xmlns:w10="urn:schemas-microsoft-com:office:word" xmlns:w="http://schemas.openxmlformats.org/wordprocessingml/2006/main" xmlns:w14="http://schemas.microsoft.com/office/word/2010/wordml" xmlns:w15="http://schemas.microsoft.com/office/word/2012/wordml" xmlns:w16cex="http://schemas.microsoft.com/office/word/2018/wordml/cex" xmlns:w16cid="http://schemas.microsoft.com/office/word/2016/wordml/cid" xmlns:w16="http://schemas.microsoft.com/office/word/2018/wordml" xmlns:w16sdtdh="http://schemas.microsoft.com/office/word/2020/wordml/sdtdatahash" xmlns:w16se="http://schemas.microsoft.com/office/word/2015/wordml/symex" xmlns:wpg="http://schemas.microsoft.com/office/word/2010/wordprocessingGroup" xmlns:wpi="http://schemas.microsoft.com/office/word/2010/wordprocessingInk" xmlns:wne="http://schemas.microsoft.com/office/word/2006/wordml" xmlns:wps="http://schemas.microsoft.com/office/word/2010/wordprocessingShape" mc:Ignorable="w14 w15 w16se w16cid w16 w16cex w16sdtdh wp14">
   <w:abstractNum w:abstractNumId="0" w15:restartNumberingAfterBreak="0">
+    <w:nsid w:val="0AA916A9"/>
+    <w:multiLevelType w:val="hybridMultilevel"/>
+    <w:tmpl w:val="E72C3472"/>
+    <w:lvl w:ilvl="0" w:tplc="08090001">
+      <w:start w:val="1"/>
+      <w:numFmt w:val="bullet"/>
+      <w:lvlText w:val=""/>
+      <w:lvlJc w:val="left"/>
+      <w:pPr>
+        <w:ind w:left="720" w:hanging="360"/>
+      </w:pPr>
+      <w:rPr>
+        <w:rFonts w:ascii="Symbol" w:hAnsi="Symbol" w:hint="default"/>
+      </w:rPr>
+    </w:lvl>
+    <w:lvl w:ilvl="1" w:tplc="08090003" w:tentative="1">
+      <w:start w:val="1"/>
+      <w:numFmt w:val="bullet"/>
+      <w:lvlText w:val="o"/>
+      <w:lvlJc w:val="left"/>
+      <w:pPr>
+        <w:ind w:left="1440" w:hanging="360"/>
+      </w:pPr>
+      <w:rPr>
+        <w:rFonts w:ascii="Courier New" w:hAnsi="Courier New" w:cs="Courier New" w:hint="default"/>
+      </w:rPr>
+    </w:lvl>
+    <w:lvl w:ilvl="2" w:tplc="08090005" w:tentative="1">
+      <w:start w:val="1"/>
+      <w:numFmt w:val="bullet"/>
+      <w:lvlText w:val=""/>
+      <w:lvlJc w:val="left"/>
+      <w:pPr>
+        <w:ind w:left="2160" w:hanging="360"/>
+      </w:pPr>
+      <w:rPr>
+        <w:rFonts w:ascii="Wingdings" w:hAnsi="Wingdings" w:hint="default"/>
+      </w:rPr>
+    </w:lvl>
+    <w:lvl w:ilvl="3" w:tplc="08090001" w:tentative="1">
+      <w:start w:val="1"/>
+      <w:numFmt w:val="bullet"/>
+      <w:lvlText w:val=""/>
+      <w:lvlJc w:val="left"/>
+      <w:pPr>
+        <w:ind w:left="2880" w:hanging="360"/>
+      </w:pPr>
+      <w:rPr>
+        <w:rFonts w:ascii="Symbol" w:hAnsi="Symbol" w:hint="default"/>
+      </w:rPr>
+    </w:lvl>
+    <w:lvl w:ilvl="4" w:tplc="08090003" w:tentative="1">
+      <w:start w:val="1"/>
+      <w:numFmt w:val="bullet"/>
+      <w:lvlText w:val="o"/>
+      <w:lvlJc w:val="left"/>
+      <w:pPr>
+        <w:ind w:left="3600" w:hanging="360"/>
+      </w:pPr>
+      <w:rPr>
+        <w:rFonts w:ascii="Courier New" w:hAnsi="Courier New" w:cs="Courier New" w:hint="default"/>
+      </w:rPr>
+    </w:lvl>
+    <w:lvl w:ilvl="5" w:tplc="08090005" w:tentative="1">
+      <w:start w:val="1"/>
+      <w:numFmt w:val="bullet"/>
+      <w:lvlText w:val=""/>
+      <w:lvlJc w:val="left"/>
+      <w:pPr>
+        <w:ind w:left="4320" w:hanging="360"/>
+      </w:pPr>
+      <w:rPr>
+        <w:rFonts w:ascii="Wingdings" w:hAnsi="Wingdings" w:hint="default"/>
+      </w:rPr>
+    </w:lvl>
+    <w:lvl w:ilvl="6" w:tplc="08090001" w:tentative="1">
+      <w:start w:val="1"/>
+      <w:numFmt w:val="bullet"/>
+      <w:lvlText w:val=""/>
+      <w:lvlJc w:val="left"/>
+      <w:pPr>
+        <w:ind w:left="5040" w:hanging="360"/>
+      </w:pPr>
+      <w:rPr>
+        <w:rFonts w:ascii="Symbol" w:hAnsi="Symbol" w:hint="default"/>
+      </w:rPr>
+    </w:lvl>
+    <w:lvl w:ilvl="7" w:tplc="08090003" w:tentative="1">
+      <w:start w:val="1"/>
+      <w:numFmt w:val="bullet"/>
+      <w:lvlText w:val="o"/>
+      <w:lvlJc w:val="left"/>
+      <w:pPr>
+        <w:ind w:left="5760" w:hanging="360"/>
+      </w:pPr>
+      <w:rPr>
+        <w:rFonts w:ascii="Courier New" w:hAnsi="Courier New" w:cs="Courier New" w:hint="default"/>
+      </w:rPr>
+    </w:lvl>
+    <w:lvl w:ilvl="8" w:tplc="08090005" w:tentative="1">
+      <w:start w:val="1"/>
+      <w:numFmt w:val="bullet"/>
+      <w:lvlText w:val=""/>
+      <w:lvlJc w:val="left"/>
+      <w:pPr>
+        <w:ind w:left="6480" w:hanging="360"/>
+      </w:pPr>
+      <w:rPr>
+        <w:rFonts w:ascii="Wingdings" w:hAnsi="Wingdings" w:hint="default"/>
+      </w:rPr>
+    </w:lvl>
+  </w:abstractNum>
+  <w:abstractNum w:abstractNumId="1" w15:restartNumberingAfterBreak="0">
     <w:nsid w:val="0FE1646C"/>
     <w:multiLevelType w:val="hybridMultilevel"/>
     <w:tmpl w:val="F82EA2CA"/>
@@ -2379,7 +2873,7 @@
       </w:rPr>
     </w:lvl>
   </w:abstractNum>
-  <w:abstractNum w:abstractNumId="1" w15:restartNumberingAfterBreak="0">
+  <w:abstractNum w:abstractNumId="2" w15:restartNumberingAfterBreak="0">
     <w:nsid w:val="18AC3D77"/>
     <w:multiLevelType w:val="hybridMultilevel"/>
     <w:tmpl w:val="5C1616F0"/>
@@ -2492,7 +2986,7 @@
       </w:rPr>
     </w:lvl>
   </w:abstractNum>
-  <w:abstractNum w:abstractNumId="2" w15:restartNumberingAfterBreak="0">
+  <w:abstractNum w:abstractNumId="3" w15:restartNumberingAfterBreak="0">
     <w:nsid w:val="1CAD4DA2"/>
     <w:multiLevelType w:val="hybridMultilevel"/>
     <w:tmpl w:val="07AC942A"/>
@@ -2604,7 +3098,120 @@
       </w:rPr>
     </w:lvl>
   </w:abstractNum>
-  <w:abstractNum w:abstractNumId="3" w15:restartNumberingAfterBreak="0">
+  <w:abstractNum w:abstractNumId="4" w15:restartNumberingAfterBreak="0">
+    <w:nsid w:val="2A3D261F"/>
+    <w:multiLevelType w:val="hybridMultilevel"/>
+    <w:tmpl w:val="35520436"/>
+    <w:lvl w:ilvl="0" w:tplc="08090001">
+      <w:start w:val="1"/>
+      <w:numFmt w:val="bullet"/>
+      <w:lvlText w:val=""/>
+      <w:lvlJc w:val="left"/>
+      <w:pPr>
+        <w:ind w:left="720" w:hanging="360"/>
+      </w:pPr>
+      <w:rPr>
+        <w:rFonts w:ascii="Symbol" w:hAnsi="Symbol" w:hint="default"/>
+      </w:rPr>
+    </w:lvl>
+    <w:lvl w:ilvl="1" w:tplc="08090003" w:tentative="1">
+      <w:start w:val="1"/>
+      <w:numFmt w:val="bullet"/>
+      <w:lvlText w:val="o"/>
+      <w:lvlJc w:val="left"/>
+      <w:pPr>
+        <w:ind w:left="1440" w:hanging="360"/>
+      </w:pPr>
+      <w:rPr>
+        <w:rFonts w:ascii="Courier New" w:hAnsi="Courier New" w:cs="Courier New" w:hint="default"/>
+      </w:rPr>
+    </w:lvl>
+    <w:lvl w:ilvl="2" w:tplc="08090005" w:tentative="1">
+      <w:start w:val="1"/>
+      <w:numFmt w:val="bullet"/>
+      <w:lvlText w:val=""/>
+      <w:lvlJc w:val="left"/>
+      <w:pPr>
+        <w:ind w:left="2160" w:hanging="360"/>
+      </w:pPr>
+      <w:rPr>
+        <w:rFonts w:ascii="Wingdings" w:hAnsi="Wingdings" w:hint="default"/>
+      </w:rPr>
+    </w:lvl>
+    <w:lvl w:ilvl="3" w:tplc="08090001" w:tentative="1">
+      <w:start w:val="1"/>
+      <w:numFmt w:val="bullet"/>
+      <w:lvlText w:val=""/>
+      <w:lvlJc w:val="left"/>
+      <w:pPr>
+        <w:ind w:left="2880" w:hanging="360"/>
+      </w:pPr>
+      <w:rPr>
+        <w:rFonts w:ascii="Symbol" w:hAnsi="Symbol" w:hint="default"/>
+      </w:rPr>
+    </w:lvl>
+    <w:lvl w:ilvl="4" w:tplc="08090003" w:tentative="1">
+      <w:start w:val="1"/>
+      <w:numFmt w:val="bullet"/>
+      <w:lvlText w:val="o"/>
+      <w:lvlJc w:val="left"/>
+      <w:pPr>
+        <w:ind w:left="3600" w:hanging="360"/>
+      </w:pPr>
+      <w:rPr>
+        <w:rFonts w:ascii="Courier New" w:hAnsi="Courier New" w:cs="Courier New" w:hint="default"/>
+      </w:rPr>
+    </w:lvl>
+    <w:lvl w:ilvl="5" w:tplc="08090005" w:tentative="1">
+      <w:start w:val="1"/>
+      <w:numFmt w:val="bullet"/>
+      <w:lvlText w:val=""/>
+      <w:lvlJc w:val="left"/>
+      <w:pPr>
+        <w:ind w:left="4320" w:hanging="360"/>
+      </w:pPr>
+      <w:rPr>
+        <w:rFonts w:ascii="Wingdings" w:hAnsi="Wingdings" w:hint="default"/>
+      </w:rPr>
+    </w:lvl>
+    <w:lvl w:ilvl="6" w:tplc="08090001" w:tentative="1">
+      <w:start w:val="1"/>
+      <w:numFmt w:val="bullet"/>
+      <w:lvlText w:val=""/>
+      <w:lvlJc w:val="left"/>
+      <w:pPr>
+        <w:ind w:left="5040" w:hanging="360"/>
+      </w:pPr>
+      <w:rPr>
+        <w:rFonts w:ascii="Symbol" w:hAnsi="Symbol" w:hint="default"/>
+      </w:rPr>
+    </w:lvl>
+    <w:lvl w:ilvl="7" w:tplc="08090003" w:tentative="1">
+      <w:start w:val="1"/>
+      <w:numFmt w:val="bullet"/>
+      <w:lvlText w:val="o"/>
+      <w:lvlJc w:val="left"/>
+      <w:pPr>
+        <w:ind w:left="5760" w:hanging="360"/>
+      </w:pPr>
+      <w:rPr>
+        <w:rFonts w:ascii="Courier New" w:hAnsi="Courier New" w:cs="Courier New" w:hint="default"/>
+      </w:rPr>
+    </w:lvl>
+    <w:lvl w:ilvl="8" w:tplc="08090005" w:tentative="1">
+      <w:start w:val="1"/>
+      <w:numFmt w:val="bullet"/>
+      <w:lvlText w:val=""/>
+      <w:lvlJc w:val="left"/>
+      <w:pPr>
+        <w:ind w:left="6480" w:hanging="360"/>
+      </w:pPr>
+      <w:rPr>
+        <w:rFonts w:ascii="Wingdings" w:hAnsi="Wingdings" w:hint="default"/>
+      </w:rPr>
+    </w:lvl>
+  </w:abstractNum>
+  <w:abstractNum w:abstractNumId="5" w15:restartNumberingAfterBreak="0">
     <w:nsid w:val="3873573C"/>
     <w:multiLevelType w:val="hybridMultilevel"/>
     <w:tmpl w:val="B77802D4"/>
@@ -2717,7 +3324,7 @@
       </w:rPr>
     </w:lvl>
   </w:abstractNum>
-  <w:abstractNum w:abstractNumId="4" w15:restartNumberingAfterBreak="0">
+  <w:abstractNum w:abstractNumId="6" w15:restartNumberingAfterBreak="0">
     <w:nsid w:val="3CD4539A"/>
     <w:multiLevelType w:val="hybridMultilevel"/>
     <w:tmpl w:val="0BD2FCAC"/>
@@ -2830,7 +3437,7 @@
       </w:rPr>
     </w:lvl>
   </w:abstractNum>
-  <w:abstractNum w:abstractNumId="5" w15:restartNumberingAfterBreak="0">
+  <w:abstractNum w:abstractNumId="7" w15:restartNumberingAfterBreak="0">
     <w:nsid w:val="3ED24BC4"/>
     <w:multiLevelType w:val="hybridMultilevel"/>
     <w:tmpl w:val="599A00A6"/>
@@ -2942,7 +3549,7 @@
       </w:rPr>
     </w:lvl>
   </w:abstractNum>
-  <w:abstractNum w:abstractNumId="6" w15:restartNumberingAfterBreak="0">
+  <w:abstractNum w:abstractNumId="8" w15:restartNumberingAfterBreak="0">
     <w:nsid w:val="41A172AB"/>
     <w:multiLevelType w:val="hybridMultilevel"/>
     <w:tmpl w:val="BD949044"/>
@@ -3055,7 +3662,7 @@
       </w:rPr>
     </w:lvl>
   </w:abstractNum>
-  <w:abstractNum w:abstractNumId="7" w15:restartNumberingAfterBreak="0">
+  <w:abstractNum w:abstractNumId="9" w15:restartNumberingAfterBreak="0">
     <w:nsid w:val="4A783321"/>
     <w:multiLevelType w:val="hybridMultilevel"/>
     <w:tmpl w:val="60169BB4"/>
@@ -3167,7 +3774,7 @@
       </w:rPr>
     </w:lvl>
   </w:abstractNum>
-  <w:abstractNum w:abstractNumId="8" w15:restartNumberingAfterBreak="0">
+  <w:abstractNum w:abstractNumId="10" w15:restartNumberingAfterBreak="0">
     <w:nsid w:val="63E0673A"/>
     <w:multiLevelType w:val="hybridMultilevel"/>
     <w:tmpl w:val="F17A9644"/>
@@ -3280,7 +3887,7 @@
       </w:rPr>
     </w:lvl>
   </w:abstractNum>
-  <w:abstractNum w:abstractNumId="9" w15:restartNumberingAfterBreak="0">
+  <w:abstractNum w:abstractNumId="11" w15:restartNumberingAfterBreak="0">
     <w:nsid w:val="68CF1322"/>
     <w:multiLevelType w:val="hybridMultilevel"/>
     <w:tmpl w:val="6C3E1D9A"/>
@@ -3393,7 +4000,7 @@
       </w:rPr>
     </w:lvl>
   </w:abstractNum>
-  <w:abstractNum w:abstractNumId="10" w15:restartNumberingAfterBreak="0">
+  <w:abstractNum w:abstractNumId="12" w15:restartNumberingAfterBreak="0">
     <w:nsid w:val="72A90AE5"/>
     <w:multiLevelType w:val="hybridMultilevel"/>
     <w:tmpl w:val="60D898B6"/>
@@ -3506,7 +4113,7 @@
       </w:rPr>
     </w:lvl>
   </w:abstractNum>
-  <w:abstractNum w:abstractNumId="11" w15:restartNumberingAfterBreak="0">
+  <w:abstractNum w:abstractNumId="13" w15:restartNumberingAfterBreak="0">
     <w:nsid w:val="7B4B2E5C"/>
     <w:multiLevelType w:val="hybridMultilevel"/>
     <w:tmpl w:val="7EC25B40"/>
@@ -3618,7 +4225,7 @@
       </w:rPr>
     </w:lvl>
   </w:abstractNum>
-  <w:abstractNum w:abstractNumId="12" w15:restartNumberingAfterBreak="0">
+  <w:abstractNum w:abstractNumId="14" w15:restartNumberingAfterBreak="0">
     <w:nsid w:val="7E2075F0"/>
     <w:multiLevelType w:val="hybridMultilevel"/>
     <w:tmpl w:val="C8028C88"/>
@@ -3731,43 +4338,49 @@
     </w:lvl>
   </w:abstractNum>
   <w:num w:numId="1" w16cid:durableId="2062167182">
+    <w:abstractNumId w:val="12"/>
+  </w:num>
+  <w:num w:numId="2" w16cid:durableId="221723627">
+    <w:abstractNumId w:val="11"/>
+  </w:num>
+  <w:num w:numId="3" w16cid:durableId="1744373287">
+    <w:abstractNumId w:val="6"/>
+  </w:num>
+  <w:num w:numId="4" w16cid:durableId="1870290970">
+    <w:abstractNumId w:val="1"/>
+  </w:num>
+  <w:num w:numId="5" w16cid:durableId="1249196323">
+    <w:abstractNumId w:val="8"/>
+  </w:num>
+  <w:num w:numId="6" w16cid:durableId="171190440">
+    <w:abstractNumId w:val="7"/>
+  </w:num>
+  <w:num w:numId="7" w16cid:durableId="682050638">
+    <w:abstractNumId w:val="3"/>
+  </w:num>
+  <w:num w:numId="8" w16cid:durableId="57360084">
+    <w:abstractNumId w:val="14"/>
+  </w:num>
+  <w:num w:numId="9" w16cid:durableId="801118108">
+    <w:abstractNumId w:val="13"/>
+  </w:num>
+  <w:num w:numId="10" w16cid:durableId="153693288">
+    <w:abstractNumId w:val="9"/>
+  </w:num>
+  <w:num w:numId="11" w16cid:durableId="1236237885">
+    <w:abstractNumId w:val="5"/>
+  </w:num>
+  <w:num w:numId="12" w16cid:durableId="1581521114">
+    <w:abstractNumId w:val="2"/>
+  </w:num>
+  <w:num w:numId="13" w16cid:durableId="879171794">
     <w:abstractNumId w:val="10"/>
   </w:num>
-  <w:num w:numId="2" w16cid:durableId="221723627">
-    <w:abstractNumId w:val="9"/>
-  </w:num>
-  <w:num w:numId="3" w16cid:durableId="1744373287">
-    <w:abstractNumId w:val="4"/>
-  </w:num>
-  <w:num w:numId="4" w16cid:durableId="1870290970">
+  <w:num w:numId="14" w16cid:durableId="1697079575">
     <w:abstractNumId w:val="0"/>
   </w:num>
-  <w:num w:numId="5" w16cid:durableId="1249196323">
-    <w:abstractNumId w:val="6"/>
-  </w:num>
-  <w:num w:numId="6" w16cid:durableId="171190440">
-    <w:abstractNumId w:val="5"/>
-  </w:num>
-  <w:num w:numId="7" w16cid:durableId="682050638">
-    <w:abstractNumId w:val="2"/>
-  </w:num>
-  <w:num w:numId="8" w16cid:durableId="57360084">
-    <w:abstractNumId w:val="12"/>
-  </w:num>
-  <w:num w:numId="9" w16cid:durableId="801118108">
-    <w:abstractNumId w:val="11"/>
-  </w:num>
-  <w:num w:numId="10" w16cid:durableId="153693288">
-    <w:abstractNumId w:val="7"/>
-  </w:num>
-  <w:num w:numId="11" w16cid:durableId="1236237885">
-    <w:abstractNumId w:val="3"/>
-  </w:num>
-  <w:num w:numId="12" w16cid:durableId="1581521114">
-    <w:abstractNumId w:val="1"/>
-  </w:num>
-  <w:num w:numId="13" w16cid:durableId="879171794">
-    <w:abstractNumId w:val="8"/>
+  <w:num w:numId="15" w16cid:durableId="635717717">
+    <w:abstractNumId w:val="4"/>
   </w:num>
 </w:numbering>
 </file>

</xml_diff>

<commit_message>
update report and TestPlayer
</commit_message>
<xml_diff>
--- a/Report.docx
+++ b/Report.docx
@@ -2071,28 +2071,17 @@
       </w:pPr>
       <w:r>
         <w:rPr>
-          <w:rStyle w:val="Hyperlink"/>
-          <w:color w:val="auto"/>
-          <w:u w:val="none"/>
-        </w:rPr>
-        <w:t>This allowed collaboration and file sharing very easy to effectively work on the specification.</w:t>
-      </w:r>
-    </w:p>
-    <w:p>
-      <w:r>
-        <w:rPr>
           <w:noProof/>
           <w:u w:val="single"/>
         </w:rPr>
-        <w:lastRenderedPageBreak/>
         <w:drawing>
-          <wp:anchor distT="0" distB="0" distL="114300" distR="114300" simplePos="0" relativeHeight="251658240" behindDoc="0" locked="0" layoutInCell="1" allowOverlap="1" wp14:anchorId="19DB19E3" wp14:editId="506CE7A9">
+          <wp:anchor distT="0" distB="0" distL="114300" distR="114300" simplePos="0" relativeHeight="251658240" behindDoc="0" locked="0" layoutInCell="1" allowOverlap="1" wp14:anchorId="520B06AE" wp14:editId="0BF1C699">
             <wp:simplePos x="0" y="0"/>
-            <wp:positionH relativeFrom="margin">
-              <wp:align>right</wp:align>
+            <wp:positionH relativeFrom="column">
+              <wp:posOffset>3562410</wp:posOffset>
             </wp:positionH>
             <wp:positionV relativeFrom="paragraph">
-              <wp:posOffset>5080</wp:posOffset>
+              <wp:posOffset>25364</wp:posOffset>
             </wp:positionV>
             <wp:extent cx="2802255" cy="2768600"/>
             <wp:effectExtent l="0" t="0" r="0" b="0"/>
@@ -2143,16 +2132,27 @@
       </w:r>
       <w:r>
         <w:rPr>
+          <w:rStyle w:val="Hyperlink"/>
+          <w:color w:val="auto"/>
+          <w:u w:val="none"/>
+        </w:rPr>
+        <w:t>This allowed collaboration and file sharing very easy to effectively work on the specification.</w:t>
+      </w:r>
+    </w:p>
+    <w:p>
+      <w:pPr>
+        <w:rPr>
+          <w:u w:val="single"/>
+        </w:rPr>
+      </w:pPr>
+      <w:r>
+        <w:rPr>
           <w:u w:val="single"/>
         </w:rPr>
         <w:t>Checklist</w:t>
       </w:r>
-      <w:r>
-        <w:rPr>
-          <w:u w:val="single"/>
-        </w:rPr>
-        <w:br/>
-      </w:r>
+    </w:p>
+    <w:p>
       <w:r>
         <w:t>W</w:t>
       </w:r>
@@ -2161,6 +2161,13 @@
       </w:r>
       <w:r>
         <w:t>.</w:t>
+      </w:r>
+      <w:r>
+        <w:rPr>
+          <w:noProof/>
+          <w:u w:val="single"/>
+        </w:rPr>
+        <w:t xml:space="preserve"> </w:t>
       </w:r>
     </w:p>
     <w:p>
@@ -2554,6 +2561,7 @@
           <w:p/>
           <w:p>
             <w:r>
+              <w:lastRenderedPageBreak/>
               <w:t xml:space="preserve">(Generated by </w:t>
             </w:r>
             <w:proofErr w:type="spellStart"/>
@@ -2629,51 +2637,48 @@
           </w:p>
           <w:p>
             <w:r>
-              <w:t xml:space="preserve">Initially caused an error, but after fix </w:t>
-            </w:r>
+              <w:t>Initially caused an error, but after fix player 1 instantly wins.</w:t>
+            </w:r>
+          </w:p>
+          <w:p/>
+          <w:p>
+            <w:r>
+              <w:t>Player 1 output file:</w:t>
+            </w:r>
+          </w:p>
+          <w:p/>
+          <w:p>
+            <w:r>
+              <w:t>player 1 wins</w:t>
+            </w:r>
+          </w:p>
+          <w:p>
+            <w:r>
+              <w:t xml:space="preserve">player 1 has </w:t>
+            </w:r>
+            <w:proofErr w:type="spellStart"/>
+            <w:r>
+              <w:t>exited</w:t>
+            </w:r>
+            <w:proofErr w:type="spellEnd"/>
+            <w:r>
+              <w:t>.</w:t>
+            </w:r>
+          </w:p>
+          <w:p>
+            <w:r>
+              <w:t>player 1 final hand 1 1 1 1</w:t>
+            </w:r>
+          </w:p>
+          <w:p/>
+          <w:p>
+            <w:r>
+              <w:t>Other player output files:</w:t>
+            </w:r>
+          </w:p>
+          <w:p>
             <w:r>
               <w:lastRenderedPageBreak/>
-              <w:t>player 1 instantly wins.</w:t>
-            </w:r>
-          </w:p>
-          <w:p/>
-          <w:p>
-            <w:r>
-              <w:t>Player 1 output file:</w:t>
-            </w:r>
-          </w:p>
-          <w:p/>
-          <w:p>
-            <w:r>
-              <w:t>player 1 wins</w:t>
-            </w:r>
-          </w:p>
-          <w:p>
-            <w:r>
-              <w:t xml:space="preserve">player 1 has </w:t>
-            </w:r>
-            <w:proofErr w:type="spellStart"/>
-            <w:r>
-              <w:t>exited</w:t>
-            </w:r>
-            <w:proofErr w:type="spellEnd"/>
-            <w:r>
-              <w:t>.</w:t>
-            </w:r>
-          </w:p>
-          <w:p>
-            <w:r>
-              <w:t>player 1 final hand 1 1 1 1</w:t>
-            </w:r>
-          </w:p>
-          <w:p/>
-          <w:p>
-            <w:r>
-              <w:t>Other player output files:</w:t>
-            </w:r>
-          </w:p>
-          <w:p>
-            <w:r>
               <w:t>player 1 has informed player n that player 1 has won</w:t>
             </w:r>
           </w:p>
@@ -2802,45 +2807,45 @@
           </w:p>
           <w:p>
             <w:r>
+              <w:t>Input re-requested</w:t>
+            </w:r>
+          </w:p>
+          <w:p/>
+          <w:p>
+            <w:r>
+              <w:t>Erroneous 1.txt</w:t>
+            </w:r>
+          </w:p>
+          <w:p>
+            <w:r>
+              <w:t>(Has 8n+1 = 33 rows)</w:t>
+            </w:r>
+          </w:p>
+          <w:p>
+            <w:r>
+              <w:t>“Invalid pack file length.”</w:t>
+            </w:r>
+          </w:p>
+          <w:p>
+            <w:r>
+              <w:t>Input re-requested</w:t>
+            </w:r>
+          </w:p>
+          <w:p/>
+          <w:p>
+            <w:r>
+              <w:t>Erroneous 2.txt</w:t>
+            </w:r>
+          </w:p>
+          <w:p>
+            <w:r>
+              <w:t>(Line 32=’a’; non-integer file row)</w:t>
+            </w:r>
+          </w:p>
+          <w:p/>
+          <w:p>
+            <w:r>
               <w:lastRenderedPageBreak/>
-              <w:t>Input re-requested</w:t>
-            </w:r>
-          </w:p>
-          <w:p/>
-          <w:p>
-            <w:r>
-              <w:t>Erroneous 1.txt</w:t>
-            </w:r>
-          </w:p>
-          <w:p>
-            <w:r>
-              <w:t>(Has 8n+1 = 33 rows)</w:t>
-            </w:r>
-          </w:p>
-          <w:p>
-            <w:r>
-              <w:t>“Invalid pack file length.”</w:t>
-            </w:r>
-          </w:p>
-          <w:p>
-            <w:r>
-              <w:t>Input re-requested</w:t>
-            </w:r>
-          </w:p>
-          <w:p/>
-          <w:p>
-            <w:r>
-              <w:t>Erroneous 2.txt</w:t>
-            </w:r>
-          </w:p>
-          <w:p>
-            <w:r>
-              <w:t>(Line 32=’a’; non-integer file row)</w:t>
-            </w:r>
-          </w:p>
-          <w:p/>
-          <w:p>
-            <w:r>
               <w:t>Initially threw error, but after a catch was implemented:</w:t>
             </w:r>
           </w:p>
@@ -2991,7 +2996,6 @@
         <w:spacing w:line="256" w:lineRule="auto"/>
       </w:pPr>
       <w:r>
-        <w:lastRenderedPageBreak/>
         <w:t>Testing suites allows us to group multiple test classes to run as a single batch.</w:t>
       </w:r>
     </w:p>
@@ -3063,7 +3067,11 @@
       </w:r>
       <w:proofErr w:type="spellEnd"/>
       <w:r>
-        <w:t>. This method highlighted that it should be possible for a player to win with 4 of the same cards regardless of what values these cards have. In our initial design we only checked for preferred values, however we have now designed our game logic to check for this unlikely event.</w:t>
+        <w:t xml:space="preserve">. This method highlighted that it should be possible for a player to win with 4 of the same </w:t>
+      </w:r>
+      <w:r>
+        <w:lastRenderedPageBreak/>
+        <w:t>cards regardless of what values these cards have. In our initial design we only checked for preferred values, however we have now designed our game logic to check for this unlikely event.</w:t>
       </w:r>
     </w:p>
     <w:sectPr>

</xml_diff>

<commit_message>
getting the submission files ready
</commit_message>
<xml_diff>
--- a/Report.docx
+++ b/Report.docx
@@ -1304,14 +1304,12 @@
           <w:u w:val="single"/>
         </w:rPr>
       </w:pPr>
-      <w:proofErr w:type="spellStart"/>
       <w:r>
         <w:rPr>
           <w:u w:val="single"/>
         </w:rPr>
         <w:t>CardDeck</w:t>
       </w:r>
-      <w:proofErr w:type="spellEnd"/>
     </w:p>
     <w:p>
       <w:pPr>
@@ -1322,15 +1320,7 @@
         </w:numPr>
       </w:pPr>
       <w:r>
-        <w:t xml:space="preserve">For the decks used in-game, we decided to develop a </w:t>
-      </w:r>
-      <w:proofErr w:type="spellStart"/>
-      <w:r>
-        <w:t>CardDeck</w:t>
-      </w:r>
-      <w:proofErr w:type="spellEnd"/>
-      <w:r>
-        <w:t xml:space="preserve"> class, which has all the functionality of a real deck.</w:t>
+        <w:t>For the decks used in-game, we decided to develop a CardDeck class, which has all the functionality of a real deck.</w:t>
       </w:r>
     </w:p>
     <w:p>
@@ -1342,31 +1332,7 @@
         </w:numPr>
       </w:pPr>
       <w:r>
-        <w:t xml:space="preserve">We realised that decks share much the same functionality as the hand of a player, so took all the common methods of the </w:t>
-      </w:r>
-      <w:proofErr w:type="spellStart"/>
-      <w:r>
-        <w:t>CardGame</w:t>
-      </w:r>
-      <w:proofErr w:type="spellEnd"/>
-      <w:r>
-        <w:t xml:space="preserve"> and Player classes, and grouped them into the </w:t>
-      </w:r>
-      <w:proofErr w:type="spellStart"/>
-      <w:r>
-        <w:t>CardHolder</w:t>
-      </w:r>
-      <w:proofErr w:type="spellEnd"/>
-      <w:r>
-        <w:t xml:space="preserve"> class, which is then inherited by </w:t>
-      </w:r>
-      <w:proofErr w:type="spellStart"/>
-      <w:r>
-        <w:t>CardGame</w:t>
-      </w:r>
-      <w:proofErr w:type="spellEnd"/>
-      <w:r>
-        <w:t xml:space="preserve"> and Player.</w:t>
+        <w:t>We realised that decks share much the same functionality as the hand of a player, so took all the common methods of the CardGame and Player classes, and grouped them into the CardHolder class, which is then inherited by CardGame and Player.</w:t>
       </w:r>
     </w:p>
     <w:p>
@@ -1394,26 +1360,10 @@
         </w:rPr>
       </w:pPr>
       <w:r>
-        <w:t xml:space="preserve">This class handles any player actions after the </w:t>
-      </w:r>
-      <w:proofErr w:type="spellStart"/>
-      <w:r>
-        <w:t>CardGame</w:t>
-      </w:r>
-      <w:proofErr w:type="spellEnd"/>
-      <w:r>
-        <w:t xml:space="preserve"> class</w:t>
-      </w:r>
-      <w:r>
-        <w:t xml:space="preserve"> starts the game. It repeatedly performs a single atomic </w:t>
-      </w:r>
-      <w:proofErr w:type="spellStart"/>
-      <w:r>
-        <w:t>takeTurn</w:t>
-      </w:r>
-      <w:proofErr w:type="spellEnd"/>
-      <w:r>
-        <w:t xml:space="preserve"> method until a player wins and informs others that the player has won. </w:t>
+        <w:t>This class handles any player actions after the CardGame class</w:t>
+      </w:r>
+      <w:r>
+        <w:t xml:space="preserve"> starts the game. It repeatedly performs a single atomic takeTurn method until a player wins and informs others that the player has won. </w:t>
       </w:r>
     </w:p>
     <w:p>
@@ -1428,15 +1378,7 @@
         </w:rPr>
       </w:pPr>
       <w:r>
-        <w:t xml:space="preserve">The </w:t>
-      </w:r>
-      <w:proofErr w:type="spellStart"/>
-      <w:r>
-        <w:t>takeTurn</w:t>
-      </w:r>
-      <w:proofErr w:type="spellEnd"/>
-      <w:r>
-        <w:t xml:space="preserve"> method also handles </w:t>
+        <w:t xml:space="preserve">The takeTurn method also handles </w:t>
       </w:r>
       <w:r>
         <w:t>most of the</w:t>
@@ -1459,7 +1401,6 @@
       <w:r>
         <w:t xml:space="preserve">For the Player class, we decided to provide the instance variables </w:t>
       </w:r>
-      <w:proofErr w:type="spellStart"/>
       <w:r>
         <w:rPr>
           <w:b/>
@@ -1467,7 +1408,6 @@
         </w:rPr>
         <w:t>otherPlayers</w:t>
       </w:r>
-      <w:proofErr w:type="spellEnd"/>
       <w:r>
         <w:t xml:space="preserve"> and </w:t>
       </w:r>
@@ -1545,15 +1485,7 @@
         </w:numPr>
       </w:pPr>
       <w:r>
-        <w:t xml:space="preserve">The Card class has limited functionality, because all the functionality of any deck is provided by </w:t>
-      </w:r>
-      <w:proofErr w:type="spellStart"/>
-      <w:r>
-        <w:t>CardDeck</w:t>
-      </w:r>
-      <w:proofErr w:type="spellEnd"/>
-      <w:r>
-        <w:t>, and the functionality of any player hand is provided by Player.</w:t>
+        <w:t>The Card class has limited functionality, because all the functionality of any deck is provided by CardDeck, and the functionality of any player hand is provided by Player.</w:t>
       </w:r>
     </w:p>
     <w:p>
@@ -1565,31 +1497,21 @@
         </w:numPr>
       </w:pPr>
       <w:r>
-        <w:t xml:space="preserve">It holds an integer value that is used to determine whether a player has won at any given time in the </w:t>
-      </w:r>
-      <w:proofErr w:type="spellStart"/>
-      <w:r>
-        <w:t>checkHasWon</w:t>
-      </w:r>
-      <w:proofErr w:type="spellEnd"/>
-      <w:r>
-        <w:t xml:space="preserve"> method.</w:t>
-      </w:r>
-    </w:p>
-    <w:p>
-      <w:pPr>
-        <w:rPr>
-          <w:u w:val="single"/>
-        </w:rPr>
-      </w:pPr>
-      <w:proofErr w:type="spellStart"/>
+        <w:t>It holds an integer value that is used to determine whether a player has won at any given time in the checkHasWon method.</w:t>
+      </w:r>
+    </w:p>
+    <w:p>
+      <w:pPr>
+        <w:rPr>
+          <w:u w:val="single"/>
+        </w:rPr>
+      </w:pPr>
       <w:r>
         <w:rPr>
           <w:u w:val="single"/>
         </w:rPr>
         <w:t>PackGenerator</w:t>
       </w:r>
-      <w:proofErr w:type="spellEnd"/>
     </w:p>
     <w:p>
       <w:pPr>
@@ -1621,14 +1543,12 @@
           <w:u w:val="single"/>
         </w:rPr>
       </w:pPr>
-      <w:proofErr w:type="spellStart"/>
       <w:r>
         <w:rPr>
           <w:u w:val="single"/>
         </w:rPr>
         <w:t>CardGame</w:t>
       </w:r>
-      <w:proofErr w:type="spellEnd"/>
     </w:p>
     <w:p>
       <w:pPr>
@@ -1639,15 +1559,7 @@
         </w:numPr>
       </w:pPr>
       <w:r>
-        <w:t xml:space="preserve">As specified in the coursework sheet, </w:t>
-      </w:r>
-      <w:proofErr w:type="spellStart"/>
-      <w:r>
-        <w:t>CardGame</w:t>
-      </w:r>
-      <w:proofErr w:type="spellEnd"/>
-      <w:r>
-        <w:t xml:space="preserve"> is our executable class.</w:t>
+        <w:t>As specified in the coursework sheet, CardGame is our executable class.</w:t>
       </w:r>
     </w:p>
     <w:p>
@@ -1659,15 +1571,7 @@
         </w:numPr>
       </w:pPr>
       <w:r>
-        <w:t xml:space="preserve">The </w:t>
-      </w:r>
-      <w:proofErr w:type="spellStart"/>
-      <w:r>
-        <w:t>CardGame</w:t>
-      </w:r>
-      <w:proofErr w:type="spellEnd"/>
-      <w:r>
-        <w:t xml:space="preserve"> class handles the start of the game (dealing cards to the players and decks) then runs player threads, that continue the game. </w:t>
+        <w:t xml:space="preserve">The CardGame class handles the start of the game (dealing cards to the players and decks) then runs player threads, that continue the game. </w:t>
       </w:r>
     </w:p>
     <w:p>
@@ -1691,23 +1595,7 @@
         </w:numPr>
       </w:pPr>
       <w:r>
-        <w:t>We also made sure that each individual block was working properly before moving onto the next (</w:t>
-      </w:r>
-      <w:proofErr w:type="gramStart"/>
-      <w:r>
-        <w:t>e.g.</w:t>
-      </w:r>
-      <w:proofErr w:type="gramEnd"/>
-      <w:r>
-        <w:t xml:space="preserve"> by using print statements to display the contents of an </w:t>
-      </w:r>
-      <w:proofErr w:type="spellStart"/>
-      <w:r>
-        <w:t>ArrayList</w:t>
-      </w:r>
-      <w:proofErr w:type="spellEnd"/>
-      <w:r>
-        <w:t>)</w:t>
+        <w:t>We also made sure that each individual block was working properly before moving onto the next (e.g. by using print statements to display the contents of an ArrayList)</w:t>
       </w:r>
     </w:p>
     <w:p>
@@ -1719,21 +1607,13 @@
         </w:numPr>
       </w:pPr>
       <w:r>
-        <w:t xml:space="preserve">We decided to use </w:t>
-      </w:r>
-      <w:proofErr w:type="gramStart"/>
-      <w:r>
-        <w:t>the</w:t>
+        <w:t>We decided to use the</w:t>
       </w:r>
       <w:r>
         <w:t xml:space="preserve"> .</w:t>
       </w:r>
       <w:r>
-        <w:t>join</w:t>
-      </w:r>
-      <w:proofErr w:type="gramEnd"/>
-      <w:r>
-        <w:t>() function of threading to effectively pause card game until all threads are finished running. This allowed us to execute final code such as outputting deck contents to text files</w:t>
+        <w:t>join() function of threading to effectively pause card game until all threads are finished running. This allowed us to execute final code such as outputting deck contents to text files</w:t>
       </w:r>
       <w:r>
         <w:rPr>
@@ -1784,15 +1664,7 @@
         </w:numPr>
       </w:pPr>
       <w:r>
-        <w:t xml:space="preserve">We decided to use the built-in </w:t>
-      </w:r>
-      <w:proofErr w:type="spellStart"/>
-      <w:r>
-        <w:t>Thread.interrupt</w:t>
-      </w:r>
-      <w:proofErr w:type="spellEnd"/>
-      <w:r>
-        <w:t>() method to interrupt the Player threads after the game ends.</w:t>
+        <w:t>We decided to use the built-in Thread.interrupt() method to interrupt the Player threads after the game ends.</w:t>
       </w:r>
     </w:p>
     <w:p>
@@ -1804,20 +1676,7 @@
         </w:numPr>
       </w:pPr>
       <w:r>
-        <w:t xml:space="preserve">When a Player wins, </w:t>
-      </w:r>
-      <w:proofErr w:type="spellStart"/>
-      <w:proofErr w:type="gramStart"/>
-      <w:r>
-        <w:t>handleWin</w:t>
-      </w:r>
-      <w:proofErr w:type="spellEnd"/>
-      <w:r>
-        <w:t>(</w:t>
-      </w:r>
-      <w:proofErr w:type="gramEnd"/>
-      <w:r>
-        <w:t>) is called, which in turn calls interrupt() on every thread.</w:t>
+        <w:t>When a Player wins, handleWin() is called, which in turn calls interrupt() on every thread.</w:t>
       </w:r>
     </w:p>
     <w:p>
@@ -1848,36 +1707,13 @@
         <w:t>standard and</w:t>
       </w:r>
       <w:r>
-        <w:t xml:space="preserve"> use the protected modifier for the instance variables in </w:t>
-      </w:r>
-      <w:proofErr w:type="spellStart"/>
-      <w:r>
-        <w:t>CardHolder</w:t>
-      </w:r>
-      <w:proofErr w:type="spellEnd"/>
-      <w:r>
-        <w:t xml:space="preserve">, to allow the use of them in </w:t>
-      </w:r>
-      <w:proofErr w:type="spellStart"/>
-      <w:r>
-        <w:t>CardDeck</w:t>
-      </w:r>
-      <w:proofErr w:type="spellEnd"/>
-      <w:r>
-        <w:t xml:space="preserve"> and Player methods.</w:t>
-      </w:r>
-    </w:p>
-    <w:p>
-      <w:pPr>
-        <w:rPr>
-          <w:u w:val="single"/>
-        </w:rPr>
-      </w:pPr>
-      <w:r>
-        <w:rPr>
-          <w:u w:val="single"/>
-        </w:rPr>
-        <w:t>Atomic Methods</w:t>
+        <w:t xml:space="preserve"> use the protected modifier for the instance variables in CardHolder</w:t>
+      </w:r>
+      <w:r>
+        <w:t>, to allow the use of them in CardDeck and Player methods</w:t>
+      </w:r>
+      <w:r>
+        <w:t>.</w:t>
       </w:r>
     </w:p>
     <w:p>
@@ -1889,7 +1725,20 @@
         </w:numPr>
       </w:pPr>
       <w:r>
-        <w:t>To ensure the program was easy to develop, we made sure each action which consists of multiple smaller actions was split into multiple methods.</w:t>
+        <w:t>Some instance variables in CardHolder are public, due to the fact that they are used in testing – this made writing the test suite much easier.</w:t>
+      </w:r>
+    </w:p>
+    <w:p>
+      <w:pPr>
+        <w:rPr>
+          <w:u w:val="single"/>
+        </w:rPr>
+      </w:pPr>
+      <w:r>
+        <w:rPr>
+          <w:u w:val="single"/>
+        </w:rPr>
+        <w:t>Atomic Methods</w:t>
       </w:r>
     </w:p>
     <w:p>
@@ -1901,26 +1750,7 @@
         </w:numPr>
       </w:pPr>
       <w:r>
-        <w:t xml:space="preserve">For example, the </w:t>
-      </w:r>
-      <w:proofErr w:type="spellStart"/>
-      <w:r>
-        <w:t>handleWin</w:t>
-      </w:r>
-      <w:proofErr w:type="spellEnd"/>
-      <w:r>
-        <w:t xml:space="preserve"> and </w:t>
-      </w:r>
-      <w:proofErr w:type="spellStart"/>
-      <w:r>
-        <w:t>informPlayers</w:t>
-      </w:r>
-      <w:proofErr w:type="spellEnd"/>
-      <w:r>
-        <w:t xml:space="preserve"> methods could be merged, however </w:t>
-      </w:r>
-      <w:r>
-        <w:t>it is easier to read and maintain when they are separated.</w:t>
+        <w:t>To ensure the program was easy to develop, we made sure each action which consists of multiple smaller actions was split into multiple methods.</w:t>
       </w:r>
     </w:p>
     <w:p>
@@ -1932,23 +1762,22 @@
         </w:numPr>
       </w:pPr>
       <w:r>
-        <w:t xml:space="preserve">Another example is the run and </w:t>
-      </w:r>
-      <w:proofErr w:type="spellStart"/>
-      <w:r>
-        <w:t>takeTurn</w:t>
-      </w:r>
-      <w:proofErr w:type="spellEnd"/>
-      <w:r>
-        <w:t xml:space="preserve"> methods – while run could be one large method containing the entirety of </w:t>
-      </w:r>
-      <w:proofErr w:type="spellStart"/>
-      <w:r>
-        <w:t>takeTurn</w:t>
-      </w:r>
-      <w:proofErr w:type="spellEnd"/>
-      <w:r>
-        <w:t>, the code is much more readable when they are two separate methods.</w:t>
+        <w:t xml:space="preserve">For example, the handleWin and informPlayers methods could be merged, however </w:t>
+      </w:r>
+      <w:r>
+        <w:t>it is easier to read and maintain when they are separated.</w:t>
+      </w:r>
+    </w:p>
+    <w:p>
+      <w:pPr>
+        <w:pStyle w:val="ListParagraph"/>
+        <w:numPr>
+          <w:ilvl w:val="0"/>
+          <w:numId w:val="12"/>
+        </w:numPr>
+      </w:pPr>
+      <w:r>
+        <w:t>Another example is the run and takeTurn methods – while run could be one large method containing the entirety of takeTurn, the code is much more readable when they are two separate methods.</w:t>
       </w:r>
     </w:p>
     <w:p>
@@ -2074,6 +1903,7 @@
           <w:noProof/>
           <w:u w:val="single"/>
         </w:rPr>
+        <w:lastRenderedPageBreak/>
         <w:drawing>
           <wp:anchor distT="0" distB="0" distL="114300" distR="114300" simplePos="0" relativeHeight="251658240" behindDoc="0" locked="0" layoutInCell="1" allowOverlap="1" wp14:anchorId="520B06AE" wp14:editId="0BF1C699">
             <wp:simplePos x="0" y="0"/>
@@ -2214,19 +2044,11 @@
           <w:u w:val="single"/>
         </w:rPr>
       </w:pPr>
-      <w:proofErr w:type="spellStart"/>
-      <w:r>
-        <w:rPr>
-          <w:u w:val="single"/>
-        </w:rPr>
-        <w:t>CardGame</w:t>
-      </w:r>
-      <w:proofErr w:type="spellEnd"/>
-      <w:r>
-        <w:rPr>
-          <w:u w:val="single"/>
-        </w:rPr>
-        <w:t xml:space="preserve"> Testing</w:t>
+      <w:r>
+        <w:rPr>
+          <w:u w:val="single"/>
+        </w:rPr>
+        <w:t>CardGame Testing</w:t>
       </w:r>
     </w:p>
     <w:p>
@@ -2241,31 +2063,7 @@
         </w:rPr>
       </w:pPr>
       <w:r>
-        <w:t xml:space="preserve">These tests were done with the </w:t>
-      </w:r>
-      <w:proofErr w:type="spellStart"/>
-      <w:r>
-        <w:t>Thread.sleep</w:t>
-      </w:r>
-      <w:proofErr w:type="spellEnd"/>
-      <w:r>
-        <w:t xml:space="preserve"> in the Player class set to a random time (up to 1000 </w:t>
-      </w:r>
-      <w:proofErr w:type="spellStart"/>
-      <w:r>
-        <w:t>ms</w:t>
-      </w:r>
-      <w:proofErr w:type="spellEnd"/>
-      <w:r>
-        <w:t xml:space="preserve">), to ensure the program is </w:t>
-      </w:r>
-      <w:proofErr w:type="spellStart"/>
-      <w:r>
-        <w:t>threadsafe</w:t>
-      </w:r>
-      <w:proofErr w:type="spellEnd"/>
-      <w:r>
-        <w:t>.</w:t>
+        <w:t>These tests were done with the Thread.sleep in the Player class set to a random time (up to 1000 ms), to ensure the program is threadsafe.</w:t>
       </w:r>
     </w:p>
     <w:p>
@@ -2503,15 +2301,8 @@
           <w:p/>
           <w:p>
             <w:r>
-              <w:t xml:space="preserve">(Generated by </w:t>
-            </w:r>
-            <w:proofErr w:type="spellStart"/>
-            <w:r>
-              <w:t>PackGenerator</w:t>
-            </w:r>
-            <w:proofErr w:type="spellEnd"/>
-            <w:r>
-              <w:t>)</w:t>
+              <w:lastRenderedPageBreak/>
+              <w:t>(Generated by PackGenerator)</w:t>
             </w:r>
           </w:p>
           <w:p/>
@@ -2561,16 +2352,7 @@
           <w:p/>
           <w:p>
             <w:r>
-              <w:lastRenderedPageBreak/>
-              <w:t xml:space="preserve">(Generated by </w:t>
-            </w:r>
-            <w:proofErr w:type="spellStart"/>
-            <w:r>
-              <w:t>PackGenerator</w:t>
-            </w:r>
-            <w:proofErr w:type="spellEnd"/>
-            <w:r>
-              <w:t>)</w:t>
+              <w:t>(Generated by PackGenerator)</w:t>
             </w:r>
           </w:p>
           <w:p/>
@@ -2637,6 +2419,7 @@
           </w:p>
           <w:p>
             <w:r>
+              <w:lastRenderedPageBreak/>
               <w:t>Initially caused an error, but after fix player 1 instantly wins.</w:t>
             </w:r>
           </w:p>
@@ -2654,15 +2437,7 @@
           </w:p>
           <w:p>
             <w:r>
-              <w:t xml:space="preserve">player 1 has </w:t>
-            </w:r>
-            <w:proofErr w:type="spellStart"/>
-            <w:r>
-              <w:t>exited</w:t>
-            </w:r>
-            <w:proofErr w:type="spellEnd"/>
-            <w:r>
-              <w:t>.</w:t>
+              <w:t>player 1 has exited.</w:t>
             </w:r>
           </w:p>
           <w:p>
@@ -2678,22 +2453,13 @@
           </w:p>
           <w:p>
             <w:r>
-              <w:lastRenderedPageBreak/>
               <w:t>player 1 has informed player n that player 1 has won</w:t>
             </w:r>
           </w:p>
           <w:p/>
           <w:p>
             <w:r>
-              <w:t xml:space="preserve">No deck </w:t>
-            </w:r>
-            <w:proofErr w:type="gramStart"/>
-            <w:r>
-              <w:t>output;</w:t>
-            </w:r>
-            <w:proofErr w:type="gramEnd"/>
-            <w:r>
-              <w:t xml:space="preserve"> the decks were never populated.</w:t>
+              <w:t>No deck output; the decks were never populated.</w:t>
             </w:r>
           </w:p>
           <w:p/>
@@ -2721,15 +2487,7 @@
           <w:p/>
           <w:p>
             <w:r>
-              <w:t xml:space="preserve">No deck </w:t>
-            </w:r>
-            <w:proofErr w:type="gramStart"/>
-            <w:r>
-              <w:t>output;</w:t>
-            </w:r>
-            <w:proofErr w:type="gramEnd"/>
-            <w:r>
-              <w:t xml:space="preserve"> game doesn’t end.</w:t>
+              <w:t>No deck output; game doesn’t end.</w:t>
             </w:r>
           </w:p>
           <w:p/>
@@ -2802,6 +2560,7 @@
           </w:p>
           <w:p>
             <w:r>
+              <w:lastRenderedPageBreak/>
               <w:t>“Couldn’t open pack file.”</w:t>
             </w:r>
           </w:p>
@@ -2845,7 +2604,6 @@
           <w:p/>
           <w:p>
             <w:r>
-              <w:lastRenderedPageBreak/>
               <w:t>Initially threw error, but after a catch was implemented:</w:t>
             </w:r>
           </w:p>
@@ -2954,6 +2712,7 @@
         <w:spacing w:line="256" w:lineRule="auto"/>
       </w:pPr>
       <w:r>
+        <w:lastRenderedPageBreak/>
         <w:t xml:space="preserve">We used JUnit 4.13.2 for our testing as stated in the README.txt file. </w:t>
       </w:r>
     </w:p>
@@ -2967,23 +2726,7 @@
         <w:spacing w:line="256" w:lineRule="auto"/>
       </w:pPr>
       <w:r>
-        <w:t xml:space="preserve">We used testing suites to test the Player, </w:t>
-      </w:r>
-      <w:proofErr w:type="spellStart"/>
-      <w:r>
-        <w:t>CardDeck</w:t>
-      </w:r>
-      <w:proofErr w:type="spellEnd"/>
-      <w:r>
-        <w:t xml:space="preserve"> and </w:t>
-      </w:r>
-      <w:proofErr w:type="spellStart"/>
-      <w:r>
-        <w:t>CardHolder</w:t>
-      </w:r>
-      <w:proofErr w:type="spellEnd"/>
-      <w:r>
-        <w:t xml:space="preserve"> classes. </w:t>
+        <w:t xml:space="preserve">We used testing suites to test the Player, CardDeck and CardHolder classes. </w:t>
       </w:r>
     </w:p>
     <w:p>
@@ -3014,64 +2757,12 @@
     </w:p>
     <w:p>
       <w:r>
-        <w:t xml:space="preserve">An example of trying different test-cases is in the </w:t>
-      </w:r>
-      <w:proofErr w:type="spellStart"/>
-      <w:r>
-        <w:t>testDiscardCard</w:t>
-      </w:r>
-      <w:proofErr w:type="spellEnd"/>
-      <w:r>
-        <w:t xml:space="preserve"> method in the </w:t>
-      </w:r>
-      <w:proofErr w:type="spellStart"/>
-      <w:r>
-        <w:t>TestPlayer</w:t>
-      </w:r>
-      <w:proofErr w:type="spellEnd"/>
-      <w:r>
-        <w:t xml:space="preserve"> class. Here we try to force the method to discard its preferred card </w:t>
-      </w:r>
-      <w:proofErr w:type="gramStart"/>
-      <w:r>
-        <w:t>value, when</w:t>
-      </w:r>
-      <w:proofErr w:type="gramEnd"/>
-      <w:r>
-        <w:t xml:space="preserve"> it’s the only card left in a player’s hand. This test shows us that the method is implemented </w:t>
-      </w:r>
-      <w:proofErr w:type="gramStart"/>
-      <w:r>
-        <w:t>correctly</w:t>
-      </w:r>
-      <w:proofErr w:type="gramEnd"/>
-      <w:r>
-        <w:t xml:space="preserve"> and it keeps the player’s card.</w:t>
-      </w:r>
-    </w:p>
-    <w:p>
-      <w:r>
-        <w:t xml:space="preserve">Another example of tests impacting our design choices is the </w:t>
-      </w:r>
-      <w:proofErr w:type="spellStart"/>
-      <w:r>
-        <w:t>testCheckHasWon</w:t>
-      </w:r>
-      <w:proofErr w:type="spellEnd"/>
-      <w:r>
-        <w:t xml:space="preserve"> method in </w:t>
-      </w:r>
-      <w:proofErr w:type="spellStart"/>
-      <w:r>
-        <w:t>TestPlayer</w:t>
-      </w:r>
-      <w:proofErr w:type="spellEnd"/>
-      <w:r>
-        <w:t xml:space="preserve">. This method highlighted that it should be possible for a player to win with 4 of the same </w:t>
-      </w:r>
-      <w:r>
-        <w:lastRenderedPageBreak/>
-        <w:t>cards regardless of what values these cards have. In our initial design we only checked for preferred values, however we have now designed our game logic to check for this unlikely event.</w:t>
+        <w:t>An example of trying different test-cases is in the testDiscardCard method in the TestPlayer class. Here we try to force the method to discard its preferred card value, when it’s the only card left in a player’s hand. This test shows us that the method is implemented correctly and it keeps the player’s card.</w:t>
+      </w:r>
+    </w:p>
+    <w:p>
+      <w:r>
+        <w:t>Another example of tests impacting our design choices is the testCheckHasWon method in TestPlayer. This method highlighted that it should be possible for a player to win with 4 of the same cards regardless of what values these cards have. In our initial design we only checked for preferred values, however we have now designed our game logic to check for this unlikely event.</w:t>
       </w:r>
     </w:p>
     <w:sectPr>

</xml_diff>